<commit_message>
upload documentation of API part
</commit_message>
<xml_diff>
--- a/DE Term Project/DE_API part.docx
+++ b/DE Term Project/DE_API part.docx
@@ -14,6 +14,109 @@
       <w:r>
         <w:rPr>
           <w:rFonts w:ascii="Arial" w:hAnsi="Arial" w:cs="Arial"/>
+          <w:noProof/>
+          <w:sz w:val="20"/>
+          <w:szCs w:val="20"/>
+        </w:rPr>
+        <mc:AlternateContent>
+          <mc:Choice Requires="wps">
+            <w:drawing>
+              <wp:anchor distT="0" distB="0" distL="114300" distR="114300" simplePos="0" relativeHeight="251667456" behindDoc="0" locked="0" layoutInCell="1" allowOverlap="1" wp14:anchorId="7274F088" wp14:editId="0B3C730B">
+                <wp:simplePos x="0" y="0"/>
+                <wp:positionH relativeFrom="column">
+                  <wp:posOffset>3141077</wp:posOffset>
+                </wp:positionH>
+                <wp:positionV relativeFrom="paragraph">
+                  <wp:posOffset>56354</wp:posOffset>
+                </wp:positionV>
+                <wp:extent cx="165100" cy="2833722"/>
+                <wp:effectExtent l="0" t="635" r="12065" b="37465"/>
+                <wp:wrapNone/>
+                <wp:docPr id="6" name="Right Brace 6"/>
+                <wp:cNvGraphicFramePr/>
+                <a:graphic xmlns:a="http://schemas.openxmlformats.org/drawingml/2006/main">
+                  <a:graphicData uri="http://schemas.microsoft.com/office/word/2010/wordprocessingShape">
+                    <wps:wsp>
+                      <wps:cNvSpPr/>
+                      <wps:spPr>
+                        <a:xfrm rot="5400000">
+                          <a:off x="0" y="0"/>
+                          <a:ext cx="165100" cy="2833722"/>
+                        </a:xfrm>
+                        <a:prstGeom prst="rightBrace">
+                          <a:avLst/>
+                        </a:prstGeom>
+                        <a:ln w="15875">
+                          <a:solidFill>
+                            <a:srgbClr val="7030A0"/>
+                          </a:solidFill>
+                        </a:ln>
+                      </wps:spPr>
+                      <wps:style>
+                        <a:lnRef idx="1">
+                          <a:schemeClr val="accent1"/>
+                        </a:lnRef>
+                        <a:fillRef idx="0">
+                          <a:schemeClr val="accent1"/>
+                        </a:fillRef>
+                        <a:effectRef idx="0">
+                          <a:schemeClr val="accent1"/>
+                        </a:effectRef>
+                        <a:fontRef idx="minor">
+                          <a:schemeClr val="tx1"/>
+                        </a:fontRef>
+                      </wps:style>
+                      <wps:bodyPr rot="0" spcFirstLastPara="0" vertOverflow="overflow" horzOverflow="overflow" vert="horz" wrap="square" lIns="91440" tIns="45720" rIns="91440" bIns="45720" numCol="1" spcCol="0" rtlCol="0" fromWordArt="0" anchor="ctr" anchorCtr="0" forceAA="0" compatLnSpc="1">
+                        <a:prstTxWarp prst="textNoShape">
+                          <a:avLst/>
+                        </a:prstTxWarp>
+                        <a:noAutofit/>
+                      </wps:bodyPr>
+                    </wps:wsp>
+                  </a:graphicData>
+                </a:graphic>
+                <wp14:sizeRelH relativeFrom="margin">
+                  <wp14:pctWidth>0</wp14:pctWidth>
+                </wp14:sizeRelH>
+                <wp14:sizeRelV relativeFrom="margin">
+                  <wp14:pctHeight>0</wp14:pctHeight>
+                </wp14:sizeRelV>
+              </wp:anchor>
+            </w:drawing>
+          </mc:Choice>
+          <mc:Fallback>
+            <w:pict>
+              <v:shapetype w14:anchorId="31F4F92C" id="_x0000_t88" coordsize="21600,21600" o:spt="88" adj="1800,10800" path="m,qx10800@0l10800@2qy21600@11,10800@3l10800@1qy,21600e" filled="f">
+                <v:formulas>
+                  <v:f eqn="val #0"/>
+                  <v:f eqn="sum 21600 0 #0"/>
+                  <v:f eqn="sum #1 0 #0"/>
+                  <v:f eqn="sum #1 #0 0"/>
+                  <v:f eqn="prod #0 9598 32768"/>
+                  <v:f eqn="sum 21600 0 @4"/>
+                  <v:f eqn="sum 21600 0 #1"/>
+                  <v:f eqn="min #1 @6"/>
+                  <v:f eqn="prod @7 1 2"/>
+                  <v:f eqn="prod #0 2 1"/>
+                  <v:f eqn="sum 21600 0 @9"/>
+                  <v:f eqn="val #1"/>
+                </v:formulas>
+                <v:path arrowok="t" o:connecttype="custom" o:connectlocs="0,0;21600,@11;0,21600" textboxrect="0,@4,7637,@5"/>
+                <v:handles>
+                  <v:h position="center,#0" yrange="0,@8"/>
+                  <v:h position="bottomRight,#1" yrange="@9,@10"/>
+                </v:handles>
+              </v:shapetype>
+              <v:shape id="Right Brace 6" o:spid="_x0000_s1026" type="#_x0000_t88" style="position:absolute;margin-left:247.35pt;margin-top:4.45pt;width:13pt;height:223.15pt;rotation:90;z-index:251667456;visibility:visible;mso-wrap-style:square;mso-width-percent:0;mso-height-percent:0;mso-wrap-distance-left:9pt;mso-wrap-distance-top:0;mso-wrap-distance-right:9pt;mso-wrap-distance-bottom:0;mso-position-horizontal:absolute;mso-position-horizontal-relative:text;mso-position-vertical:absolute;mso-position-vertical-relative:text;mso-width-percent:0;mso-height-percent:0;mso-width-relative:margin;mso-height-relative:margin;v-text-anchor:middle" o:gfxdata="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" adj="105" strokecolor="#7030a0" strokeweight="1.25pt">
+                <v:stroke joinstyle="miter"/>
+              </v:shape>
+            </w:pict>
+          </mc:Fallback>
+        </mc:AlternateContent>
+      </w:r>
+      <w:r>
+        <w:rPr>
+          <w:rFonts w:ascii="Arial" w:hAnsi="Arial" w:cs="Arial"/>
           <w:b/>
           <w:sz w:val="20"/>
           <w:szCs w:val="20"/>
@@ -60,7 +163,23 @@
           <w:sz w:val="20"/>
           <w:szCs w:val="20"/>
         </w:rPr>
-        <w:t xml:space="preserve"> to get Population, GDP and Unemployment rates among</w:t>
+        <w:t xml:space="preserve"> to get GDP</w:t>
+      </w:r>
+      <w:r>
+        <w:rPr>
+          <w:rFonts w:ascii="Arial" w:hAnsi="Arial" w:cs="Arial"/>
+          <w:sz w:val="20"/>
+          <w:szCs w:val="20"/>
+        </w:rPr>
+        <w:t xml:space="preserve">, Population and </w:t>
+      </w:r>
+      <w:r>
+        <w:rPr>
+          <w:rFonts w:ascii="Arial" w:hAnsi="Arial" w:cs="Arial"/>
+          <w:sz w:val="20"/>
+          <w:szCs w:val="20"/>
+        </w:rPr>
+        <w:t>Unemployment rates</w:t>
       </w:r>
       <w:r>
         <w:rPr>
@@ -76,6 +195,22 @@
           <w:sz w:val="20"/>
           <w:szCs w:val="20"/>
         </w:rPr>
+        <w:t>among</w:t>
+      </w:r>
+      <w:r>
+        <w:rPr>
+          <w:rFonts w:ascii="Arial" w:hAnsi="Arial" w:cs="Arial"/>
+          <w:sz w:val="20"/>
+          <w:szCs w:val="20"/>
+        </w:rPr>
+        <w:t xml:space="preserve"> </w:t>
+      </w:r>
+      <w:r>
+        <w:rPr>
+          <w:rFonts w:ascii="Arial" w:hAnsi="Arial" w:cs="Arial"/>
+          <w:sz w:val="20"/>
+          <w:szCs w:val="20"/>
+        </w:rPr>
         <w:t xml:space="preserve">countries. </w:t>
       </w:r>
     </w:p>
@@ -104,24 +239,6 @@
           <w:szCs w:val="20"/>
         </w:rPr>
       </w:pPr>
-    </w:p>
-    <w:p>
-      <w:pPr>
-        <w:jc w:val="center"/>
-        <w:rPr>
-          <w:rFonts w:ascii="Arial" w:hAnsi="Arial" w:cs="Arial"/>
-          <w:sz w:val="20"/>
-          <w:szCs w:val="20"/>
-        </w:rPr>
-      </w:pPr>
-      <w:r>
-        <w:rPr>
-          <w:rFonts w:ascii="Arial" w:hAnsi="Arial" w:cs="Arial"/>
-          <w:sz w:val="20"/>
-          <w:szCs w:val="20"/>
-        </w:rPr>
-        <w:t>for single indicator:</w:t>
-      </w:r>
     </w:p>
     <w:p>
       <w:pPr>
@@ -144,13 +261,13 @@
               <wp:anchor distT="0" distB="0" distL="114300" distR="114300" simplePos="0" relativeHeight="251661312" behindDoc="0" locked="0" layoutInCell="1" allowOverlap="1" wp14:anchorId="3F3336F7" wp14:editId="2AD07234">
                 <wp:simplePos x="0" y="0"/>
                 <wp:positionH relativeFrom="column">
-                  <wp:posOffset>1235393</wp:posOffset>
+                  <wp:posOffset>696215</wp:posOffset>
                 </wp:positionH>
                 <wp:positionV relativeFrom="paragraph">
-                  <wp:posOffset>61308</wp:posOffset>
+                  <wp:posOffset>71831</wp:posOffset>
                 </wp:positionV>
-                <wp:extent cx="131996" cy="875030"/>
-                <wp:effectExtent l="0" t="28892" r="17462" b="17463"/>
+                <wp:extent cx="125236" cy="814704"/>
+                <wp:effectExtent l="0" t="26987" r="13017" b="13018"/>
                 <wp:wrapNone/>
                 <wp:docPr id="3" name="Right Brace 3"/>
                 <wp:cNvGraphicFramePr/>
@@ -161,7 +278,7 @@
                       <wps:spPr>
                         <a:xfrm rot="16200000">
                           <a:off x="0" y="0"/>
-                          <a:ext cx="131996" cy="875030"/>
+                          <a:ext cx="125236" cy="814704"/>
                         </a:xfrm>
                         <a:prstGeom prst="rightBrace">
                           <a:avLst/>
@@ -206,28 +323,7 @@
           </mc:Choice>
           <mc:Fallback>
             <w:pict>
-              <v:shapetype w14:anchorId="1ACDFDFE" id="_x0000_t88" coordsize="21600,21600" o:spt="88" adj="1800,10800" path="m,qx10800@0l10800@2qy21600@11,10800@3l10800@1qy,21600e" filled="f">
-                <v:formulas>
-                  <v:f eqn="val #0"/>
-                  <v:f eqn="sum 21600 0 #0"/>
-                  <v:f eqn="sum #1 0 #0"/>
-                  <v:f eqn="sum #1 #0 0"/>
-                  <v:f eqn="prod #0 9598 32768"/>
-                  <v:f eqn="sum 21600 0 @4"/>
-                  <v:f eqn="sum 21600 0 #1"/>
-                  <v:f eqn="min #1 @6"/>
-                  <v:f eqn="prod @7 1 2"/>
-                  <v:f eqn="prod #0 2 1"/>
-                  <v:f eqn="sum 21600 0 @9"/>
-                  <v:f eqn="val #1"/>
-                </v:formulas>
-                <v:path arrowok="t" o:connecttype="custom" o:connectlocs="0,0;21600,@11;0,21600" textboxrect="0,@4,7637,@5"/>
-                <v:handles>
-                  <v:h position="center,#0" yrange="0,@8"/>
-                  <v:h position="bottomRight,#1" yrange="@9,@10"/>
-                </v:handles>
-              </v:shapetype>
-              <v:shape id="Right Brace 3" o:spid="_x0000_s1026" type="#_x0000_t88" style="position:absolute;margin-left:97.3pt;margin-top:4.85pt;width:10.4pt;height:68.9pt;rotation:-90;z-index:251661312;visibility:visible;mso-wrap-style:square;mso-width-percent:0;mso-height-percent:0;mso-wrap-distance-left:9pt;mso-wrap-distance-top:0;mso-wrap-distance-right:9pt;mso-wrap-distance-bottom:0;mso-position-horizontal:absolute;mso-position-horizontal-relative:text;mso-position-vertical:absolute;mso-position-vertical-relative:text;mso-width-percent:0;mso-height-percent:0;mso-width-relative:margin;mso-height-relative:margin;v-text-anchor:middle" o:gfxdata="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" adj="272" strokecolor="#4472c4 [3204]" strokeweight="1.25pt">
+              <v:shape w14:anchorId="7C87FA58" id="Right Brace 3" o:spid="_x0000_s1026" type="#_x0000_t88" style="position:absolute;margin-left:54.8pt;margin-top:5.65pt;width:9.85pt;height:64.15pt;rotation:-90;z-index:251661312;visibility:visible;mso-wrap-style:square;mso-width-percent:0;mso-height-percent:0;mso-wrap-distance-left:9pt;mso-wrap-distance-top:0;mso-wrap-distance-right:9pt;mso-wrap-distance-bottom:0;mso-position-horizontal:absolute;mso-position-horizontal-relative:text;mso-position-vertical:absolute;mso-position-vertical-relative:text;mso-width-percent:0;mso-height-percent:0;mso-width-relative:margin;mso-height-relative:margin;v-text-anchor:middle" o:gfxdata="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" adj="277" strokecolor="#4472c4 [3204]" strokeweight="1.25pt">
                 <v:stroke joinstyle="miter"/>
               </v:shape>
             </w:pict>
@@ -244,34 +340,34 @@
         <mc:AlternateContent>
           <mc:Choice Requires="wps">
             <w:drawing>
-              <wp:anchor distT="0" distB="0" distL="114300" distR="114300" simplePos="0" relativeHeight="251667456" behindDoc="0" locked="0" layoutInCell="1" allowOverlap="1" wp14:anchorId="7274F088" wp14:editId="0B3C730B">
+              <wp:anchor distT="0" distB="0" distL="114300" distR="114300" simplePos="0" relativeHeight="251669504" behindDoc="0" locked="0" layoutInCell="1" allowOverlap="1" wp14:anchorId="2ACB052C" wp14:editId="49922214">
                 <wp:simplePos x="0" y="0"/>
                 <wp:positionH relativeFrom="column">
-                  <wp:posOffset>3117643</wp:posOffset>
+                  <wp:posOffset>6081678</wp:posOffset>
                 </wp:positionH>
                 <wp:positionV relativeFrom="paragraph">
-                  <wp:posOffset>52705</wp:posOffset>
+                  <wp:posOffset>112173</wp:posOffset>
                 </wp:positionV>
-                <wp:extent cx="165153" cy="1441645"/>
-                <wp:effectExtent l="0" t="3175" r="9525" b="34925"/>
+                <wp:extent cx="149225" cy="709363"/>
+                <wp:effectExtent l="0" t="26035" r="15240" b="15240"/>
                 <wp:wrapNone/>
-                <wp:docPr id="6" name="Right Brace 6"/>
+                <wp:docPr id="8" name="Right Brace 8"/>
                 <wp:cNvGraphicFramePr/>
                 <a:graphic xmlns:a="http://schemas.openxmlformats.org/drawingml/2006/main">
                   <a:graphicData uri="http://schemas.microsoft.com/office/word/2010/wordprocessingShape">
                     <wps:wsp>
                       <wps:cNvSpPr/>
                       <wps:spPr>
-                        <a:xfrm rot="5400000">
+                        <a:xfrm rot="16200000">
                           <a:off x="0" y="0"/>
-                          <a:ext cx="165153" cy="1441645"/>
+                          <a:ext cx="149225" cy="709363"/>
                         </a:xfrm>
                         <a:prstGeom prst="rightBrace">
                           <a:avLst/>
                         </a:prstGeom>
                         <a:ln w="15875">
                           <a:solidFill>
-                            <a:srgbClr val="7030A0"/>
+                            <a:srgbClr val="FF0000"/>
                           </a:solidFill>
                         </a:ln>
                       </wps:spPr>
@@ -309,7 +405,7 @@
           </mc:Choice>
           <mc:Fallback>
             <w:pict>
-              <v:shape w14:anchorId="325BDA34" id="Right Brace 6" o:spid="_x0000_s1026" type="#_x0000_t88" style="position:absolute;margin-left:245.5pt;margin-top:4.15pt;width:13pt;height:113.5pt;rotation:90;z-index:251667456;visibility:visible;mso-wrap-style:square;mso-width-percent:0;mso-height-percent:0;mso-wrap-distance-left:9pt;mso-wrap-distance-top:0;mso-wrap-distance-right:9pt;mso-wrap-distance-bottom:0;mso-position-horizontal:absolute;mso-position-horizontal-relative:text;mso-position-vertical:absolute;mso-position-vertical-relative:text;mso-width-percent:0;mso-height-percent:0;mso-width-relative:margin;mso-height-relative:margin;v-text-anchor:middle" o:gfxdata="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" adj="206" strokecolor="#7030a0" strokeweight="1.25pt">
+              <v:shape w14:anchorId="3D6AD0F3" id="Right Brace 8" o:spid="_x0000_s1026" type="#_x0000_t88" style="position:absolute;margin-left:478.85pt;margin-top:8.85pt;width:11.75pt;height:55.85pt;rotation:-90;z-index:251669504;visibility:visible;mso-wrap-style:square;mso-width-percent:0;mso-height-percent:0;mso-wrap-distance-left:9pt;mso-wrap-distance-top:0;mso-wrap-distance-right:9pt;mso-wrap-distance-bottom:0;mso-position-horizontal:absolute;mso-position-horizontal-relative:text;mso-position-vertical:absolute;mso-position-vertical-relative:text;mso-width-percent:0;mso-height-percent:0;mso-width-relative:margin;mso-height-relative:margin;v-text-anchor:middle" o:gfxdata="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" adj="379" strokecolor="red" strokeweight="1.25pt">
                 <v:stroke joinstyle="miter"/>
               </v:shape>
             </w:pict>
@@ -338,13 +434,13 @@
               <wp:anchor distT="0" distB="0" distL="114300" distR="114300" simplePos="0" relativeHeight="251665408" behindDoc="0" locked="0" layoutInCell="1" allowOverlap="1" wp14:anchorId="20D48332" wp14:editId="13B9CF3D">
                 <wp:simplePos x="0" y="0"/>
                 <wp:positionH relativeFrom="column">
-                  <wp:posOffset>2140026</wp:posOffset>
+                  <wp:posOffset>1497027</wp:posOffset>
                 </wp:positionH>
                 <wp:positionV relativeFrom="paragraph">
-                  <wp:posOffset>90277</wp:posOffset>
+                  <wp:posOffset>93028</wp:posOffset>
                 </wp:positionV>
-                <wp:extent cx="151528" cy="505460"/>
-                <wp:effectExtent l="635" t="24765" r="14605" b="14605"/>
+                <wp:extent cx="144145" cy="463550"/>
+                <wp:effectExtent l="5398" t="20002" r="13652" b="13653"/>
                 <wp:wrapNone/>
                 <wp:docPr id="5" name="Right Brace 5"/>
                 <wp:cNvGraphicFramePr/>
@@ -355,7 +451,7 @@
                       <wps:spPr>
                         <a:xfrm rot="16200000">
                           <a:off x="0" y="0"/>
-                          <a:ext cx="151528" cy="505460"/>
+                          <a:ext cx="144145" cy="463550"/>
                         </a:xfrm>
                         <a:prstGeom prst="rightBrace">
                           <a:avLst/>
@@ -402,7 +498,7 @@
           </mc:Choice>
           <mc:Fallback>
             <w:pict>
-              <v:shape w14:anchorId="1D214D13" id="Right Brace 5" o:spid="_x0000_s1026" type="#_x0000_t88" style="position:absolute;margin-left:168.5pt;margin-top:7.1pt;width:11.95pt;height:39.8pt;rotation:-90;z-index:251665408;visibility:visible;mso-wrap-style:square;mso-width-percent:0;mso-height-percent:0;mso-wrap-distance-left:9pt;mso-wrap-distance-top:0;mso-wrap-distance-right:9pt;mso-wrap-distance-bottom:0;mso-position-horizontal:absolute;mso-position-horizontal-relative:text;mso-position-vertical:absolute;mso-position-vertical-relative:text;mso-width-percent:0;mso-height-percent:0;mso-width-relative:margin;mso-height-relative:margin;v-text-anchor:middle" o:gfxdata="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" adj="540" strokecolor="#aeaaaa [2414]" strokeweight="1.25pt">
+              <v:shape w14:anchorId="45956CCB" id="Right Brace 5" o:spid="_x0000_s1026" type="#_x0000_t88" style="position:absolute;margin-left:117.9pt;margin-top:7.35pt;width:11.35pt;height:36.5pt;rotation:-90;z-index:251665408;visibility:visible;mso-wrap-style:square;mso-width-percent:0;mso-height-percent:0;mso-wrap-distance-left:9pt;mso-wrap-distance-top:0;mso-wrap-distance-right:9pt;mso-wrap-distance-bottom:0;mso-position-horizontal:absolute;mso-position-horizontal-relative:text;mso-position-vertical:absolute;mso-position-vertical-relative:text;mso-width-percent:0;mso-height-percent:0;mso-width-relative:margin;mso-height-relative:margin;v-text-anchor:middle" o:gfxdata="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" adj="560" strokecolor="#aeaaaa [2414]" strokeweight="1.25pt">
                 <v:stroke joinstyle="miter"/>
               </v:shape>
             </w:pict>
@@ -419,18 +515,18 @@
         <mc:AlternateContent>
           <mc:Choice Requires="wps">
             <w:drawing>
-              <wp:anchor distT="0" distB="0" distL="114300" distR="114300" simplePos="0" relativeHeight="251669504" behindDoc="0" locked="0" layoutInCell="1" allowOverlap="1" wp14:anchorId="2ACB052C" wp14:editId="49922214">
+              <wp:anchor distT="0" distB="0" distL="114300" distR="114300" simplePos="0" relativeHeight="251675648" behindDoc="0" locked="0" layoutInCell="1" allowOverlap="1" wp14:anchorId="65A6C020" wp14:editId="49257D84">
                 <wp:simplePos x="0" y="0"/>
                 <wp:positionH relativeFrom="column">
-                  <wp:posOffset>4148798</wp:posOffset>
+                  <wp:posOffset>4848432</wp:posOffset>
                 </wp:positionH>
                 <wp:positionV relativeFrom="paragraph">
-                  <wp:posOffset>75559</wp:posOffset>
+                  <wp:posOffset>121285</wp:posOffset>
                 </wp:positionV>
-                <wp:extent cx="149634" cy="535518"/>
-                <wp:effectExtent l="0" t="27940" r="13335" b="13335"/>
+                <wp:extent cx="141966" cy="411289"/>
+                <wp:effectExtent l="5080" t="20320" r="15875" b="15875"/>
                 <wp:wrapNone/>
-                <wp:docPr id="8" name="Right Brace 8"/>
+                <wp:docPr id="12" name="Right Brace 12"/>
                 <wp:cNvGraphicFramePr/>
                 <a:graphic xmlns:a="http://schemas.openxmlformats.org/drawingml/2006/main">
                   <a:graphicData uri="http://schemas.microsoft.com/office/word/2010/wordprocessingShape">
@@ -439,14 +535,14 @@
                       <wps:spPr>
                         <a:xfrm rot="16200000">
                           <a:off x="0" y="0"/>
-                          <a:ext cx="149634" cy="535518"/>
+                          <a:ext cx="141966" cy="411289"/>
                         </a:xfrm>
                         <a:prstGeom prst="rightBrace">
                           <a:avLst/>
                         </a:prstGeom>
                         <a:ln w="15875">
                           <a:solidFill>
-                            <a:srgbClr val="FF0000"/>
+                            <a:schemeClr val="accent6"/>
                           </a:solidFill>
                         </a:ln>
                       </wps:spPr>
@@ -484,7 +580,7 @@
           </mc:Choice>
           <mc:Fallback>
             <w:pict>
-              <v:shape w14:anchorId="470F2D5B" id="Right Brace 8" o:spid="_x0000_s1026" type="#_x0000_t88" style="position:absolute;margin-left:326.7pt;margin-top:5.95pt;width:11.8pt;height:42.15pt;rotation:-90;z-index:251669504;visibility:visible;mso-wrap-style:square;mso-width-percent:0;mso-height-percent:0;mso-wrap-distance-left:9pt;mso-wrap-distance-top:0;mso-wrap-distance-right:9pt;mso-wrap-distance-bottom:0;mso-position-horizontal:absolute;mso-position-horizontal-relative:text;mso-position-vertical:absolute;mso-position-vertical-relative:text;mso-width-percent:0;mso-height-percent:0;mso-width-relative:margin;mso-height-relative:margin;v-text-anchor:middle" o:gfxdata="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" adj="503" strokecolor="red" strokeweight="1.25pt">
+              <v:shape w14:anchorId="0FC114FE" id="Right Brace 12" o:spid="_x0000_s1026" type="#_x0000_t88" style="position:absolute;margin-left:381.75pt;margin-top:9.55pt;width:11.2pt;height:32.4pt;rotation:-90;z-index:251675648;visibility:visible;mso-wrap-style:square;mso-width-percent:0;mso-height-percent:0;mso-wrap-distance-left:9pt;mso-wrap-distance-top:0;mso-wrap-distance-right:9pt;mso-wrap-distance-bottom:0;mso-position-horizontal:absolute;mso-position-horizontal-relative:text;mso-position-vertical:absolute;mso-position-vertical-relative:text;mso-width-percent:0;mso-height-percent:0;mso-width-relative:margin;mso-height-relative:margin;v-text-anchor:middle" o:gfxdata="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" adj="621" strokecolor="#70ad47 [3209]" strokeweight="1.25pt">
                 <v:stroke joinstyle="miter"/>
               </v:shape>
             </w:pict>
@@ -510,11 +606,10 @@
     </w:p>
     <w:p>
       <w:pPr>
-        <w:ind w:left="1440"/>
-        <w:rPr>
-          <w:rFonts w:ascii="Arial" w:hAnsi="Arial" w:cs="Arial"/>
-          <w:sz w:val="16"/>
-          <w:szCs w:val="16"/>
+        <w:rPr>
+          <w:rFonts w:ascii="Arial" w:hAnsi="Arial" w:cs="Arial"/>
+          <w:sz w:val="14"/>
+          <w:szCs w:val="14"/>
         </w:rPr>
       </w:pPr>
       <w:r>
@@ -524,7 +619,7 @@
           <w:sz w:val="16"/>
           <w:szCs w:val="16"/>
         </w:rPr>
-        <w:t xml:space="preserve">        </w:t>
+        <w:t xml:space="preserve">                   </w:t>
       </w:r>
       <w:r>
         <w:rPr>
@@ -533,23 +628,41 @@
           <w:sz w:val="16"/>
           <w:szCs w:val="16"/>
         </w:rPr>
+        <w:t xml:space="preserve">   </w:t>
+      </w:r>
+      <w:r>
+        <w:rPr>
+          <w:rFonts w:ascii="Arial" w:hAnsi="Arial" w:cs="Arial"/>
+          <w:color w:val="4472C4" w:themeColor="accent1"/>
+          <w:sz w:val="14"/>
+          <w:szCs w:val="14"/>
+        </w:rPr>
         <w:t>domain</w:t>
       </w:r>
       <w:r>
         <w:rPr>
           <w:rFonts w:ascii="Arial" w:hAnsi="Arial" w:cs="Arial"/>
           <w:color w:val="5B9BD5" w:themeColor="accent5"/>
-          <w:sz w:val="16"/>
-          <w:szCs w:val="16"/>
+          <w:sz w:val="14"/>
+          <w:szCs w:val="14"/>
         </w:rPr>
         <w:t xml:space="preserve">          </w:t>
       </w:r>
       <w:r>
         <w:rPr>
           <w:rFonts w:ascii="Arial" w:hAnsi="Arial" w:cs="Arial"/>
+          <w:color w:val="5B9BD5" w:themeColor="accent5"/>
+          <w:sz w:val="14"/>
+          <w:szCs w:val="14"/>
+        </w:rPr>
+        <w:t xml:space="preserve"> </w:t>
+      </w:r>
+      <w:r>
+        <w:rPr>
+          <w:rFonts w:ascii="Arial" w:hAnsi="Arial" w:cs="Arial"/>
           <w:color w:val="7F7F7F" w:themeColor="text1" w:themeTint="80"/>
-          <w:sz w:val="16"/>
-          <w:szCs w:val="16"/>
+          <w:sz w:val="14"/>
+          <w:szCs w:val="14"/>
         </w:rPr>
         <w:t xml:space="preserve">country </w:t>
       </w:r>
@@ -558,8 +671,8 @@
           <w:rFonts w:ascii="Arial" w:hAnsi="Arial" w:cs="Arial"/>
           <w:i/>
           <w:color w:val="7F7F7F" w:themeColor="text1" w:themeTint="80"/>
-          <w:sz w:val="16"/>
-          <w:szCs w:val="16"/>
+          <w:sz w:val="14"/>
+          <w:szCs w:val="14"/>
         </w:rPr>
         <w:t>(all countries)</w:t>
       </w:r>
@@ -567,8 +680,8 @@
         <w:rPr>
           <w:rFonts w:ascii="Arial" w:hAnsi="Arial" w:cs="Arial"/>
           <w:color w:val="7F7F7F" w:themeColor="text1" w:themeTint="80"/>
-          <w:sz w:val="16"/>
-          <w:szCs w:val="16"/>
+          <w:sz w:val="14"/>
+          <w:szCs w:val="14"/>
         </w:rPr>
         <w:t xml:space="preserve">                                          </w:t>
       </w:r>
@@ -576,19 +689,101 @@
         <w:rPr>
           <w:rFonts w:ascii="Arial" w:hAnsi="Arial" w:cs="Arial"/>
           <w:color w:val="7F7F7F" w:themeColor="text1" w:themeTint="80"/>
-          <w:sz w:val="16"/>
-          <w:szCs w:val="16"/>
+          <w:sz w:val="14"/>
+          <w:szCs w:val="14"/>
         </w:rPr>
         <w:tab/>
       </w:r>
       <w:r>
         <w:rPr>
           <w:rFonts w:ascii="Arial" w:hAnsi="Arial" w:cs="Arial"/>
+          <w:color w:val="7F7F7F" w:themeColor="text1" w:themeTint="80"/>
+          <w:sz w:val="14"/>
+          <w:szCs w:val="14"/>
+        </w:rPr>
+        <w:tab/>
+      </w:r>
+      <w:r>
+        <w:rPr>
+          <w:rFonts w:ascii="Arial" w:hAnsi="Arial" w:cs="Arial"/>
+          <w:color w:val="7F7F7F" w:themeColor="text1" w:themeTint="80"/>
+          <w:sz w:val="14"/>
+          <w:szCs w:val="14"/>
+        </w:rPr>
+        <w:tab/>
+      </w:r>
+      <w:r>
+        <w:rPr>
+          <w:rFonts w:ascii="Arial" w:hAnsi="Arial" w:cs="Arial"/>
+          <w:color w:val="7F7F7F" w:themeColor="text1" w:themeTint="80"/>
+          <w:sz w:val="14"/>
+          <w:szCs w:val="14"/>
+        </w:rPr>
+        <w:tab/>
+        <w:t xml:space="preserve">   </w:t>
+      </w:r>
+      <w:r>
+        <w:rPr>
+          <w:rFonts w:ascii="Arial" w:hAnsi="Arial" w:cs="Arial"/>
+          <w:color w:val="70AD47" w:themeColor="accent6"/>
+          <w:sz w:val="14"/>
+          <w:szCs w:val="14"/>
+        </w:rPr>
+        <w:t>dataset source</w:t>
+      </w:r>
+      <w:r>
+        <w:rPr>
+          <w:rFonts w:ascii="Arial" w:hAnsi="Arial" w:cs="Arial"/>
+          <w:i/>
+          <w:sz w:val="14"/>
+          <w:szCs w:val="14"/>
+        </w:rPr>
+        <w:t xml:space="preserve"> </w:t>
+      </w:r>
+      <w:r>
+        <w:rPr>
+          <w:rFonts w:ascii="Arial" w:hAnsi="Arial" w:cs="Arial"/>
+          <w:i/>
+          <w:sz w:val="14"/>
+          <w:szCs w:val="14"/>
+        </w:rPr>
+        <w:t xml:space="preserve"> </w:t>
+      </w:r>
+      <w:r>
+        <w:rPr>
+          <w:rFonts w:ascii="Arial" w:hAnsi="Arial" w:cs="Arial"/>
+          <w:i/>
+          <w:sz w:val="14"/>
+          <w:szCs w:val="14"/>
+        </w:rPr>
+        <w:tab/>
+      </w:r>
+      <w:r>
+        <w:rPr>
+          <w:rFonts w:ascii="Arial" w:hAnsi="Arial" w:cs="Arial"/>
+          <w:i/>
+          <w:sz w:val="14"/>
+          <w:szCs w:val="14"/>
+        </w:rPr>
+        <w:tab/>
+      </w:r>
+      <w:r>
+        <w:rPr>
+          <w:rFonts w:ascii="Arial" w:hAnsi="Arial" w:cs="Arial"/>
           <w:color w:val="FF0000"/>
-          <w:sz w:val="16"/>
-          <w:szCs w:val="16"/>
-        </w:rPr>
-        <w:t xml:space="preserve">date </w:t>
+          <w:sz w:val="14"/>
+          <w:szCs w:val="14"/>
+        </w:rPr>
+        <w:t>date</w:t>
+      </w:r>
+      <w:r>
+        <w:rPr>
+          <w:rFonts w:ascii="Arial" w:hAnsi="Arial" w:cs="Arial"/>
+          <w:color w:val="FF0000"/>
+          <w:sz w:val="14"/>
+          <w:szCs w:val="14"/>
+        </w:rPr>
+        <w:t xml:space="preserve"> range</w:t>
       </w:r>
     </w:p>
     <w:p>
@@ -612,13 +807,13 @@
               <wp:anchor distT="0" distB="0" distL="114300" distR="114300" simplePos="0" relativeHeight="251671552" behindDoc="0" locked="0" layoutInCell="1" allowOverlap="1" wp14:anchorId="3E86C821" wp14:editId="53B877B9">
                 <wp:simplePos x="0" y="0"/>
                 <wp:positionH relativeFrom="column">
-                  <wp:posOffset>4791503</wp:posOffset>
+                  <wp:posOffset>5384910</wp:posOffset>
                 </wp:positionH>
                 <wp:positionV relativeFrom="paragraph">
-                  <wp:posOffset>59690</wp:posOffset>
+                  <wp:posOffset>75883</wp:posOffset>
                 </wp:positionV>
-                <wp:extent cx="152343" cy="607706"/>
-                <wp:effectExtent l="635" t="0" r="13970" b="39370"/>
+                <wp:extent cx="151765" cy="528458"/>
+                <wp:effectExtent l="2223" t="0" r="15557" b="40958"/>
                 <wp:wrapNone/>
                 <wp:docPr id="9" name="Right Brace 9"/>
                 <wp:cNvGraphicFramePr/>
@@ -629,7 +824,7 @@
                       <wps:spPr>
                         <a:xfrm rot="5400000">
                           <a:off x="0" y="0"/>
-                          <a:ext cx="152343" cy="607706"/>
+                          <a:ext cx="151765" cy="528458"/>
                         </a:xfrm>
                         <a:prstGeom prst="rightBrace">
                           <a:avLst/>
@@ -677,7 +872,7 @@
           </mc:Choice>
           <mc:Fallback>
             <w:pict>
-              <v:shape w14:anchorId="73CC9247" id="Right Brace 9" o:spid="_x0000_s1026" type="#_x0000_t88" style="position:absolute;margin-left:377.3pt;margin-top:4.7pt;width:12pt;height:47.85pt;rotation:90;z-index:251671552;visibility:visible;mso-wrap-style:square;mso-width-percent:0;mso-height-percent:0;mso-wrap-distance-left:9pt;mso-wrap-distance-top:0;mso-wrap-distance-right:9pt;mso-wrap-distance-bottom:0;mso-position-horizontal:absolute;mso-position-horizontal-relative:text;mso-position-vertical:absolute;mso-position-vertical-relative:text;mso-width-percent:0;mso-height-percent:0;mso-width-relative:margin;mso-height-relative:margin;v-text-anchor:middle" o:gfxdata="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" adj="451" strokecolor="#0d0d0d [3069]" strokeweight="1.25pt">
+              <v:shape w14:anchorId="759C180B" id="Right Brace 9" o:spid="_x0000_s1026" type="#_x0000_t88" style="position:absolute;margin-left:424pt;margin-top:6pt;width:11.95pt;height:41.6pt;rotation:90;z-index:251671552;visibility:visible;mso-wrap-style:square;mso-width-percent:0;mso-height-percent:0;mso-wrap-distance-left:9pt;mso-wrap-distance-top:0;mso-wrap-distance-right:9pt;mso-wrap-distance-bottom:0;mso-position-horizontal:absolute;mso-position-horizontal-relative:text;mso-position-vertical:absolute;mso-position-vertical-relative:text;mso-width-percent:0;mso-height-percent:0;mso-width-relative:margin;mso-height-relative:margin;v-text-anchor:middle" o:gfxdata="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" adj="517" strokecolor="#0d0d0d [3069]" strokeweight="1.25pt">
                 <v:stroke joinstyle="miter"/>
               </v:shape>
             </w:pict>
@@ -690,16 +885,139 @@
         <w:jc w:val="center"/>
         <w:rPr>
           <w:rFonts w:ascii="Arial" w:hAnsi="Arial" w:cs="Arial"/>
-          <w:sz w:val="18"/>
-          <w:szCs w:val="20"/>
+          <w:sz w:val="16"/>
+          <w:szCs w:val="16"/>
         </w:rPr>
       </w:pPr>
       <w:r>
         <w:rPr>
           <w:rFonts w:ascii="Arial" w:hAnsi="Arial" w:cs="Arial"/>
           <w:noProof/>
-          <w:sz w:val="18"/>
-          <w:szCs w:val="20"/>
+          <w:sz w:val="16"/>
+          <w:szCs w:val="16"/>
+        </w:rPr>
+        <mc:AlternateContent>
+          <mc:Choice Requires="wps">
+            <w:drawing>
+              <wp:anchor distT="0" distB="0" distL="114300" distR="114300" simplePos="0" relativeHeight="251659264" behindDoc="0" locked="0" layoutInCell="1" allowOverlap="1">
+                <wp:simplePos x="0" y="0"/>
+                <wp:positionH relativeFrom="column">
+                  <wp:posOffset>144967</wp:posOffset>
+                </wp:positionH>
+                <wp:positionV relativeFrom="paragraph">
+                  <wp:posOffset>80255</wp:posOffset>
+                </wp:positionV>
+                <wp:extent cx="131445" cy="228600"/>
+                <wp:effectExtent l="2223" t="0" r="10477" b="35878"/>
+                <wp:wrapNone/>
+                <wp:docPr id="2" name="Right Brace 2"/>
+                <wp:cNvGraphicFramePr/>
+                <a:graphic xmlns:a="http://schemas.openxmlformats.org/drawingml/2006/main">
+                  <a:graphicData uri="http://schemas.microsoft.com/office/word/2010/wordprocessingShape">
+                    <wps:wsp>
+                      <wps:cNvSpPr/>
+                      <wps:spPr>
+                        <a:xfrm rot="5400000">
+                          <a:off x="0" y="0"/>
+                          <a:ext cx="131445" cy="228600"/>
+                        </a:xfrm>
+                        <a:prstGeom prst="rightBrace">
+                          <a:avLst/>
+                        </a:prstGeom>
+                        <a:ln w="15875">
+                          <a:solidFill>
+                            <a:schemeClr val="accent6"/>
+                          </a:solidFill>
+                        </a:ln>
+                      </wps:spPr>
+                      <wps:style>
+                        <a:lnRef idx="1">
+                          <a:schemeClr val="accent1"/>
+                        </a:lnRef>
+                        <a:fillRef idx="0">
+                          <a:schemeClr val="accent1"/>
+                        </a:fillRef>
+                        <a:effectRef idx="0">
+                          <a:schemeClr val="accent1"/>
+                        </a:effectRef>
+                        <a:fontRef idx="minor">
+                          <a:schemeClr val="tx1"/>
+                        </a:fontRef>
+                      </wps:style>
+                      <wps:bodyPr rot="0" spcFirstLastPara="0" vertOverflow="overflow" horzOverflow="overflow" vert="horz" wrap="square" lIns="91440" tIns="45720" rIns="91440" bIns="45720" numCol="1" spcCol="0" rtlCol="0" fromWordArt="0" anchor="ctr" anchorCtr="0" forceAA="0" compatLnSpc="1">
+                        <a:prstTxWarp prst="textNoShape">
+                          <a:avLst/>
+                        </a:prstTxWarp>
+                        <a:noAutofit/>
+                      </wps:bodyPr>
+                    </wps:wsp>
+                  </a:graphicData>
+                </a:graphic>
+                <wp14:sizeRelH relativeFrom="margin">
+                  <wp14:pctWidth>0</wp14:pctWidth>
+                </wp14:sizeRelH>
+                <wp14:sizeRelV relativeFrom="margin">
+                  <wp14:pctHeight>0</wp14:pctHeight>
+                </wp14:sizeRelV>
+              </wp:anchor>
+            </w:drawing>
+          </mc:Choice>
+          <mc:Fallback>
+            <w:pict>
+              <v:shape w14:anchorId="679B3E9D" id="Right Brace 2" o:spid="_x0000_s1026" type="#_x0000_t88" style="position:absolute;margin-left:11.4pt;margin-top:6.3pt;width:10.35pt;height:18pt;rotation:90;z-index:251659264;visibility:visible;mso-wrap-style:square;mso-width-percent:0;mso-height-percent:0;mso-wrap-distance-left:9pt;mso-wrap-distance-top:0;mso-wrap-distance-right:9pt;mso-wrap-distance-bottom:0;mso-position-horizontal:absolute;mso-position-horizontal-relative:text;mso-position-vertical:absolute;mso-position-vertical-relative:text;mso-width-percent:0;mso-height-percent:0;mso-width-relative:margin;mso-height-relative:margin;v-text-anchor:middle" o:gfxdata="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" adj="1035" strokecolor="#70ad47 [3209]" strokeweight="1.25pt">
+                <v:stroke joinstyle="miter"/>
+              </v:shape>
+            </w:pict>
+          </mc:Fallback>
+        </mc:AlternateContent>
+      </w:r>
+      <w:hyperlink r:id="rId4" w:history="1">
+        <w:r>
+          <w:rPr>
+            <w:rStyle w:val="Hyperlink"/>
+            <w:rFonts w:ascii="Arial" w:hAnsi="Arial" w:cs="Arial"/>
+            <w:noProof/>
+            <w:sz w:val="16"/>
+            <w:szCs w:val="16"/>
+          </w:rPr>
+          <w:t>http://api.worldbank.org/v2/country/all/indicator/NY.GDP.P</w:t>
+        </w:r>
+        <w:r>
+          <w:rPr>
+            <w:rStyle w:val="Hyperlink"/>
+            <w:rFonts w:ascii="Arial" w:hAnsi="Arial" w:cs="Arial"/>
+            <w:noProof/>
+            <w:sz w:val="16"/>
+            <w:szCs w:val="16"/>
+          </w:rPr>
+          <w:t>C</w:t>
+        </w:r>
+        <w:r>
+          <w:rPr>
+            <w:rStyle w:val="Hyperlink"/>
+            <w:rFonts w:ascii="Arial" w:hAnsi="Arial" w:cs="Arial"/>
+            <w:noProof/>
+            <w:sz w:val="16"/>
+            <w:szCs w:val="16"/>
+          </w:rPr>
+          <w:t>AP.CD;SL.UEM.TOTL.ZS;SP.POP.TOTL?source=2&amp;format=json&amp;date=2010:2019</w:t>
+        </w:r>
+      </w:hyperlink>
+    </w:p>
+    <w:p>
+      <w:pPr>
+        <w:rPr>
+          <w:rFonts w:ascii="Arial" w:hAnsi="Arial" w:cs="Arial"/>
+          <w:sz w:val="20"/>
+          <w:szCs w:val="20"/>
+        </w:rPr>
+      </w:pPr>
+      <w:r>
+        <w:rPr>
+          <w:rFonts w:ascii="Arial" w:hAnsi="Arial" w:cs="Arial"/>
+          <w:noProof/>
+          <w:sz w:val="16"/>
+          <w:szCs w:val="16"/>
         </w:rPr>
         <mc:AlternateContent>
           <mc:Choice Requires="wps">
@@ -707,13 +1025,13 @@
               <wp:anchor distT="0" distB="0" distL="114300" distR="114300" simplePos="0" relativeHeight="251663360" behindDoc="0" locked="0" layoutInCell="1" allowOverlap="1" wp14:anchorId="604D5C4B" wp14:editId="12DA9080">
                 <wp:simplePos x="0" y="0"/>
                 <wp:positionH relativeFrom="column">
-                  <wp:posOffset>1757969</wp:posOffset>
+                  <wp:posOffset>1173495</wp:posOffset>
                 </wp:positionH>
                 <wp:positionV relativeFrom="paragraph">
-                  <wp:posOffset>131053</wp:posOffset>
+                  <wp:posOffset>3810</wp:posOffset>
                 </wp:positionV>
-                <wp:extent cx="143238" cy="177165"/>
-                <wp:effectExtent l="0" t="4445" r="17780" b="43180"/>
+                <wp:extent cx="121213" cy="134826"/>
+                <wp:effectExtent l="5715" t="0" r="12065" b="37465"/>
                 <wp:wrapNone/>
                 <wp:docPr id="4" name="Right Brace 4"/>
                 <wp:cNvGraphicFramePr/>
@@ -724,7 +1042,7 @@
                       <wps:spPr>
                         <a:xfrm rot="5400000">
                           <a:off x="0" y="0"/>
-                          <a:ext cx="143238" cy="177165"/>
+                          <a:ext cx="121213" cy="134826"/>
                         </a:xfrm>
                         <a:prstGeom prst="rightBrace">
                           <a:avLst/>
@@ -769,180 +1087,41 @@
           </mc:Choice>
           <mc:Fallback>
             <w:pict>
-              <v:shape w14:anchorId="4F41F9FF" id="Right Brace 4" o:spid="_x0000_s1026" type="#_x0000_t88" style="position:absolute;margin-left:138.4pt;margin-top:10.3pt;width:11.3pt;height:13.95pt;rotation:90;z-index:251663360;visibility:visible;mso-wrap-style:square;mso-width-percent:0;mso-height-percent:0;mso-wrap-distance-left:9pt;mso-wrap-distance-top:0;mso-wrap-distance-right:9pt;mso-wrap-distance-bottom:0;mso-position-horizontal:absolute;mso-position-horizontal-relative:text;mso-position-vertical:absolute;mso-position-vertical-relative:text;mso-width-percent:0;mso-height-percent:0;mso-width-relative:margin;mso-height-relative:margin;v-text-anchor:middle" o:gfxdata="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" adj="1455" strokecolor="#ffc000 [3207]" strokeweight="1.25pt">
+              <v:shape w14:anchorId="6DDCFC73" id="Right Brace 4" o:spid="_x0000_s1026" type="#_x0000_t88" style="position:absolute;margin-left:92.4pt;margin-top:.3pt;width:9.55pt;height:10.6pt;rotation:90;z-index:251663360;visibility:visible;mso-wrap-style:square;mso-width-percent:0;mso-height-percent:0;mso-wrap-distance-left:9pt;mso-wrap-distance-top:0;mso-wrap-distance-right:9pt;mso-wrap-distance-bottom:0;mso-position-horizontal:absolute;mso-position-horizontal-relative:text;mso-position-vertical:absolute;mso-position-vertical-relative:text;mso-width-percent:0;mso-height-percent:0;mso-width-relative:margin;mso-height-relative:margin;v-text-anchor:middle" o:gfxdata="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" adj="1618" strokecolor="#ffc000 [3207]" strokeweight="1.25pt">
                 <v:stroke joinstyle="miter"/>
               </v:shape>
             </w:pict>
           </mc:Fallback>
         </mc:AlternateContent>
       </w:r>
-      <w:r>
-        <w:rPr>
-          <w:rFonts w:ascii="Arial" w:hAnsi="Arial" w:cs="Arial"/>
-          <w:noProof/>
-          <w:sz w:val="18"/>
-          <w:szCs w:val="20"/>
-        </w:rPr>
-        <mc:AlternateContent>
-          <mc:Choice Requires="wps">
-            <w:drawing>
-              <wp:anchor distT="0" distB="0" distL="114300" distR="114300" simplePos="0" relativeHeight="251659264" behindDoc="0" locked="0" layoutInCell="1" allowOverlap="1">
-                <wp:simplePos x="0" y="0"/>
-                <wp:positionH relativeFrom="column">
-                  <wp:posOffset>618490</wp:posOffset>
-                </wp:positionH>
-                <wp:positionV relativeFrom="paragraph">
-                  <wp:posOffset>85932</wp:posOffset>
-                </wp:positionV>
-                <wp:extent cx="131445" cy="249555"/>
-                <wp:effectExtent l="4445" t="0" r="12700" b="38100"/>
-                <wp:wrapNone/>
-                <wp:docPr id="2" name="Right Brace 2"/>
-                <wp:cNvGraphicFramePr/>
-                <a:graphic xmlns:a="http://schemas.openxmlformats.org/drawingml/2006/main">
-                  <a:graphicData uri="http://schemas.microsoft.com/office/word/2010/wordprocessingShape">
-                    <wps:wsp>
-                      <wps:cNvSpPr/>
-                      <wps:spPr>
-                        <a:xfrm rot="5400000">
-                          <a:off x="0" y="0"/>
-                          <a:ext cx="131445" cy="249555"/>
-                        </a:xfrm>
-                        <a:prstGeom prst="rightBrace">
-                          <a:avLst/>
-                        </a:prstGeom>
-                        <a:ln w="15875">
-                          <a:solidFill>
-                            <a:schemeClr val="accent6"/>
-                          </a:solidFill>
-                        </a:ln>
-                      </wps:spPr>
-                      <wps:style>
-                        <a:lnRef idx="1">
-                          <a:schemeClr val="accent1"/>
-                        </a:lnRef>
-                        <a:fillRef idx="0">
-                          <a:schemeClr val="accent1"/>
-                        </a:fillRef>
-                        <a:effectRef idx="0">
-                          <a:schemeClr val="accent1"/>
-                        </a:effectRef>
-                        <a:fontRef idx="minor">
-                          <a:schemeClr val="tx1"/>
-                        </a:fontRef>
-                      </wps:style>
-                      <wps:bodyPr rot="0" spcFirstLastPara="0" vertOverflow="overflow" horzOverflow="overflow" vert="horz" wrap="square" lIns="91440" tIns="45720" rIns="91440" bIns="45720" numCol="1" spcCol="0" rtlCol="0" fromWordArt="0" anchor="ctr" anchorCtr="0" forceAA="0" compatLnSpc="1">
-                        <a:prstTxWarp prst="textNoShape">
-                          <a:avLst/>
-                        </a:prstTxWarp>
-                        <a:noAutofit/>
-                      </wps:bodyPr>
-                    </wps:wsp>
-                  </a:graphicData>
-                </a:graphic>
-                <wp14:sizeRelH relativeFrom="margin">
-                  <wp14:pctWidth>0</wp14:pctWidth>
-                </wp14:sizeRelH>
-                <wp14:sizeRelV relativeFrom="margin">
-                  <wp14:pctHeight>0</wp14:pctHeight>
-                </wp14:sizeRelV>
-              </wp:anchor>
-            </w:drawing>
-          </mc:Choice>
-          <mc:Fallback>
-            <w:pict>
-              <v:shape w14:anchorId="1601FB0D" id="Right Brace 2" o:spid="_x0000_s1026" type="#_x0000_t88" style="position:absolute;margin-left:48.7pt;margin-top:6.75pt;width:10.35pt;height:19.65pt;rotation:90;z-index:251659264;visibility:visible;mso-wrap-style:square;mso-width-percent:0;mso-height-percent:0;mso-wrap-distance-left:9pt;mso-wrap-distance-top:0;mso-wrap-distance-right:9pt;mso-wrap-distance-bottom:0;mso-position-horizontal:absolute;mso-position-horizontal-relative:text;mso-position-vertical:absolute;mso-position-vertical-relative:text;mso-width-percent:0;mso-height-percent:0;mso-width-relative:margin;mso-height-relative:margin;v-text-anchor:middle" o:gfxdata="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" adj="948" strokecolor="#70ad47 [3209]" strokeweight="1.25pt">
-                <v:stroke joinstyle="miter"/>
-              </v:shape>
-            </w:pict>
-          </mc:Fallback>
-        </mc:AlternateContent>
-      </w:r>
-      <w:hyperlink r:id="rId4" w:history="1">
-        <w:r>
-          <w:rPr>
-            <w:rStyle w:val="Hyperlink"/>
-            <w:rFonts w:ascii="Arial" w:hAnsi="Arial" w:cs="Arial"/>
-            <w:sz w:val="18"/>
-            <w:szCs w:val="20"/>
-          </w:rPr>
-          <w:t>http://api.worldba</w:t>
-        </w:r>
-        <w:r>
-          <w:rPr>
-            <w:rStyle w:val="Hyperlink"/>
-            <w:rFonts w:ascii="Arial" w:hAnsi="Arial" w:cs="Arial"/>
-            <w:sz w:val="18"/>
-            <w:szCs w:val="20"/>
-          </w:rPr>
-          <w:t>n</w:t>
-        </w:r>
-        <w:r>
-          <w:rPr>
-            <w:rStyle w:val="Hyperlink"/>
-            <w:rFonts w:ascii="Arial" w:hAnsi="Arial" w:cs="Arial"/>
-            <w:sz w:val="18"/>
-            <w:szCs w:val="20"/>
-          </w:rPr>
-          <w:t>k.org/</w:t>
-        </w:r>
-        <w:r>
-          <w:rPr>
-            <w:rStyle w:val="Hyperlink"/>
-            <w:rFonts w:ascii="Arial" w:hAnsi="Arial" w:cs="Arial"/>
-            <w:sz w:val="18"/>
-            <w:szCs w:val="20"/>
-          </w:rPr>
-          <w:t>v</w:t>
-        </w:r>
-        <w:r>
-          <w:rPr>
-            <w:rStyle w:val="Hyperlink"/>
-            <w:rFonts w:ascii="Arial" w:hAnsi="Arial" w:cs="Arial"/>
-            <w:sz w:val="18"/>
-            <w:szCs w:val="20"/>
-          </w:rPr>
-          <w:t>2/c</w:t>
-        </w:r>
-        <w:r>
-          <w:rPr>
-            <w:rStyle w:val="Hyperlink"/>
-            <w:rFonts w:ascii="Arial" w:hAnsi="Arial" w:cs="Arial"/>
-            <w:sz w:val="18"/>
-            <w:szCs w:val="20"/>
-          </w:rPr>
-          <w:t>o</w:t>
-        </w:r>
-        <w:r>
-          <w:rPr>
-            <w:rStyle w:val="Hyperlink"/>
-            <w:rFonts w:ascii="Arial" w:hAnsi="Arial" w:cs="Arial"/>
-            <w:sz w:val="18"/>
-            <w:szCs w:val="20"/>
-          </w:rPr>
-          <w:t>untry/all/indicator/SL.UEM.TOTL.ZS?date=2019&amp;format=json</w:t>
-        </w:r>
-      </w:hyperlink>
-    </w:p>
-    <w:p>
-      <w:pPr>
-        <w:rPr>
-          <w:rFonts w:ascii="Arial" w:hAnsi="Arial" w:cs="Arial"/>
-          <w:sz w:val="20"/>
-          <w:szCs w:val="20"/>
-        </w:rPr>
-      </w:pPr>
-    </w:p>
-    <w:p>
-      <w:pPr>
-        <w:ind w:firstLine="720"/>
+    </w:p>
+    <w:p>
+      <w:pPr>
         <w:rPr>
           <w:rFonts w:ascii="Arial" w:hAnsi="Arial" w:cs="Arial"/>
           <w:i/>
-          <w:sz w:val="16"/>
-          <w:szCs w:val="16"/>
-        </w:rPr>
-      </w:pPr>
+          <w:sz w:val="14"/>
+          <w:szCs w:val="14"/>
+        </w:rPr>
+      </w:pPr>
+      <w:r>
+        <w:rPr>
+          <w:rFonts w:ascii="Arial" w:hAnsi="Arial" w:cs="Arial"/>
+          <w:color w:val="538135" w:themeColor="accent6" w:themeShade="BF"/>
+          <w:sz w:val="14"/>
+          <w:szCs w:val="14"/>
+        </w:rPr>
+        <w:t xml:space="preserve">   </w:t>
+      </w:r>
+      <w:r>
+        <w:rPr>
+          <w:rFonts w:ascii="Arial" w:hAnsi="Arial" w:cs="Arial"/>
+          <w:color w:val="538135" w:themeColor="accent6" w:themeShade="BF"/>
+          <w:sz w:val="14"/>
+          <w:szCs w:val="14"/>
+        </w:rPr>
+        <w:t xml:space="preserve">scheme </w:t>
+      </w:r>
       <w:r>
         <w:rPr>
           <w:rFonts w:ascii="Arial" w:hAnsi="Arial" w:cs="Arial"/>
@@ -950,7 +1129,7 @@
           <w:sz w:val="16"/>
           <w:szCs w:val="16"/>
         </w:rPr>
-        <w:t xml:space="preserve">  </w:t>
+        <w:t xml:space="preserve">                   </w:t>
       </w:r>
       <w:r>
         <w:rPr>
@@ -959,7 +1138,7 @@
           <w:sz w:val="16"/>
           <w:szCs w:val="16"/>
         </w:rPr>
-        <w:t xml:space="preserve">scheme                    </w:t>
+        <w:t xml:space="preserve"> </w:t>
       </w:r>
       <w:r>
         <w:rPr>
@@ -968,257 +1147,323 @@
           <w:sz w:val="16"/>
           <w:szCs w:val="16"/>
         </w:rPr>
-        <w:t xml:space="preserve">   </w:t>
+        <w:t xml:space="preserve"> </w:t>
       </w:r>
       <w:r>
         <w:rPr>
           <w:rFonts w:ascii="Arial" w:hAnsi="Arial" w:cs="Arial"/>
           <w:color w:val="FFC000" w:themeColor="accent4"/>
-          <w:sz w:val="16"/>
-          <w:szCs w:val="16"/>
-        </w:rPr>
-        <w:t xml:space="preserve">version 2 of                </w:t>
+          <w:sz w:val="14"/>
+          <w:szCs w:val="14"/>
+        </w:rPr>
+        <w:t xml:space="preserve">version 2 of              </w:t>
+      </w:r>
+      <w:r>
+        <w:rPr>
+          <w:rFonts w:ascii="Arial" w:hAnsi="Arial" w:cs="Arial"/>
+          <w:color w:val="FFC000" w:themeColor="accent4"/>
+          <w:sz w:val="14"/>
+          <w:szCs w:val="14"/>
+        </w:rPr>
+        <w:tab/>
+      </w:r>
+      <w:r>
+        <w:rPr>
+          <w:rFonts w:ascii="Arial" w:hAnsi="Arial" w:cs="Arial"/>
+          <w:color w:val="FFC000" w:themeColor="accent4"/>
+          <w:sz w:val="14"/>
+          <w:szCs w:val="14"/>
+        </w:rPr>
+        <w:tab/>
+        <w:t xml:space="preserve">          </w:t>
+      </w:r>
+      <w:r>
+        <w:rPr>
+          <w:rFonts w:ascii="Arial" w:hAnsi="Arial" w:cs="Arial"/>
+          <w:color w:val="FFC000" w:themeColor="accent4"/>
+          <w:sz w:val="14"/>
+          <w:szCs w:val="14"/>
+        </w:rPr>
+        <w:t xml:space="preserve"> </w:t>
       </w:r>
       <w:r>
         <w:rPr>
           <w:rFonts w:ascii="Arial" w:hAnsi="Arial" w:cs="Arial"/>
           <w:color w:val="7030A0"/>
-          <w:sz w:val="16"/>
-          <w:szCs w:val="16"/>
-        </w:rPr>
-        <w:t xml:space="preserve">indicator </w:t>
+          <w:sz w:val="14"/>
+          <w:szCs w:val="14"/>
+        </w:rPr>
+        <w:t>indicator</w:t>
+      </w:r>
+      <w:r>
+        <w:rPr>
+          <w:rFonts w:ascii="Arial" w:hAnsi="Arial" w:cs="Arial"/>
+          <w:color w:val="7030A0"/>
+          <w:sz w:val="14"/>
+          <w:szCs w:val="14"/>
+        </w:rPr>
+        <w:t>s</w:t>
+      </w:r>
+      <w:r>
+        <w:rPr>
+          <w:rFonts w:ascii="Arial" w:hAnsi="Arial" w:cs="Arial"/>
+          <w:color w:val="7030A0"/>
+          <w:sz w:val="14"/>
+          <w:szCs w:val="14"/>
+        </w:rPr>
+        <w:t xml:space="preserve"> </w:t>
       </w:r>
       <w:r>
         <w:rPr>
           <w:rFonts w:ascii="Arial" w:hAnsi="Arial" w:cs="Arial"/>
           <w:i/>
           <w:color w:val="7030A0"/>
-          <w:sz w:val="16"/>
-          <w:szCs w:val="16"/>
-        </w:rPr>
-        <w:t xml:space="preserve">(unemployment </w:t>
+          <w:sz w:val="14"/>
+          <w:szCs w:val="14"/>
+        </w:rPr>
+        <w:t>(</w:t>
       </w:r>
       <w:r>
         <w:rPr>
           <w:rFonts w:ascii="Arial" w:hAnsi="Arial" w:cs="Arial"/>
           <w:i/>
           <w:color w:val="7030A0"/>
-          <w:sz w:val="16"/>
-          <w:szCs w:val="16"/>
-        </w:rPr>
-        <w:t>- % of</w:t>
-      </w:r>
-      <w:r>
-        <w:rPr>
-          <w:rFonts w:ascii="Arial" w:hAnsi="Arial" w:cs="Arial"/>
-          <w:i/>
-          <w:sz w:val="16"/>
-          <w:szCs w:val="16"/>
-        </w:rPr>
-        <w:tab/>
-        <w:t xml:space="preserve">               </w:t>
-      </w:r>
-      <w:r>
-        <w:rPr>
-          <w:rFonts w:ascii="Arial" w:hAnsi="Arial" w:cs="Arial"/>
-          <w:i/>
-          <w:color w:val="000000" w:themeColor="text1"/>
-          <w:sz w:val="16"/>
-          <w:szCs w:val="16"/>
-        </w:rPr>
-        <w:t xml:space="preserve"> </w:t>
-      </w:r>
-      <w:r>
-        <w:rPr>
-          <w:rFonts w:ascii="Arial" w:hAnsi="Arial" w:cs="Arial"/>
-          <w:color w:val="000000" w:themeColor="text1"/>
-          <w:sz w:val="16"/>
-          <w:szCs w:val="16"/>
-        </w:rPr>
-        <w:t>format</w:t>
-      </w:r>
-      <w:r>
-        <w:rPr>
-          <w:rFonts w:ascii="Arial" w:hAnsi="Arial" w:cs="Arial"/>
-          <w:i/>
-          <w:color w:val="000000" w:themeColor="text1"/>
-          <w:sz w:val="16"/>
-          <w:szCs w:val="16"/>
-        </w:rPr>
-        <w:t xml:space="preserve"> (JSON)</w:t>
-      </w:r>
-    </w:p>
-    <w:p>
-      <w:pPr>
-        <w:rPr>
-          <w:rFonts w:ascii="Arial" w:hAnsi="Arial" w:cs="Arial"/>
-          <w:sz w:val="16"/>
-          <w:szCs w:val="16"/>
-        </w:rPr>
-      </w:pPr>
-      <w:r>
-        <w:rPr>
-          <w:rFonts w:ascii="Arial" w:hAnsi="Arial" w:cs="Arial"/>
-          <w:noProof/>
-          <w:color w:val="538135" w:themeColor="accent6" w:themeShade="BF"/>
-          <w:sz w:val="20"/>
-          <w:szCs w:val="20"/>
-        </w:rPr>
-        <mc:AlternateContent>
-          <mc:Choice Requires="wps">
-            <w:drawing>
-              <wp:anchor distT="0" distB="0" distL="114300" distR="114300" simplePos="0" relativeHeight="251673600" behindDoc="0" locked="0" layoutInCell="1" allowOverlap="1" wp14:anchorId="5251644C" wp14:editId="17818636">
-                <wp:simplePos x="0" y="0"/>
-                <wp:positionH relativeFrom="column">
-                  <wp:posOffset>3309302</wp:posOffset>
-                </wp:positionH>
-                <wp:positionV relativeFrom="paragraph">
-                  <wp:posOffset>50950</wp:posOffset>
-                </wp:positionV>
-                <wp:extent cx="148490" cy="1953619"/>
-                <wp:effectExtent l="0" t="26352" r="16192" b="16193"/>
-                <wp:wrapNone/>
-                <wp:docPr id="11" name="Right Brace 11"/>
-                <wp:cNvGraphicFramePr/>
-                <a:graphic xmlns:a="http://schemas.openxmlformats.org/drawingml/2006/main">
-                  <a:graphicData uri="http://schemas.microsoft.com/office/word/2010/wordprocessingShape">
-                    <wps:wsp>
-                      <wps:cNvSpPr/>
-                      <wps:spPr>
-                        <a:xfrm rot="16200000">
-                          <a:off x="0" y="0"/>
-                          <a:ext cx="148490" cy="1953619"/>
-                        </a:xfrm>
-                        <a:prstGeom prst="rightBrace">
-                          <a:avLst/>
-                        </a:prstGeom>
-                        <a:ln w="15875">
-                          <a:solidFill>
-                            <a:schemeClr val="accent4"/>
-                          </a:solidFill>
-                        </a:ln>
-                      </wps:spPr>
-                      <wps:style>
-                        <a:lnRef idx="1">
-                          <a:schemeClr val="accent1"/>
-                        </a:lnRef>
-                        <a:fillRef idx="0">
-                          <a:schemeClr val="accent1"/>
-                        </a:fillRef>
-                        <a:effectRef idx="0">
-                          <a:schemeClr val="accent1"/>
-                        </a:effectRef>
-                        <a:fontRef idx="minor">
-                          <a:schemeClr val="tx1"/>
-                        </a:fontRef>
-                      </wps:style>
-                      <wps:bodyPr rot="0" spcFirstLastPara="0" vertOverflow="overflow" horzOverflow="overflow" vert="horz" wrap="square" lIns="91440" tIns="45720" rIns="91440" bIns="45720" numCol="1" spcCol="0" rtlCol="0" fromWordArt="0" anchor="ctr" anchorCtr="0" forceAA="0" compatLnSpc="1">
-                        <a:prstTxWarp prst="textNoShape">
-                          <a:avLst/>
-                        </a:prstTxWarp>
-                        <a:noAutofit/>
-                      </wps:bodyPr>
-                    </wps:wsp>
-                  </a:graphicData>
-                </a:graphic>
-                <wp14:sizeRelH relativeFrom="margin">
-                  <wp14:pctWidth>0</wp14:pctWidth>
-                </wp14:sizeRelH>
-                <wp14:sizeRelV relativeFrom="margin">
-                  <wp14:pctHeight>0</wp14:pctHeight>
-                </wp14:sizeRelV>
-              </wp:anchor>
-            </w:drawing>
-          </mc:Choice>
-          <mc:Fallback>
-            <w:pict>
-              <v:shape w14:anchorId="15E3E7A1" id="Right Brace 11" o:spid="_x0000_s1026" type="#_x0000_t88" style="position:absolute;margin-left:260.55pt;margin-top:4pt;width:11.7pt;height:153.85pt;rotation:-90;z-index:251673600;visibility:visible;mso-wrap-style:square;mso-width-percent:0;mso-height-percent:0;mso-wrap-distance-left:9pt;mso-wrap-distance-top:0;mso-wrap-distance-right:9pt;mso-wrap-distance-bottom:0;mso-position-horizontal:absolute;mso-position-horizontal-relative:text;mso-position-vertical:absolute;mso-position-vertical-relative:text;mso-width-percent:0;mso-height-percent:0;mso-width-relative:margin;mso-height-relative:margin;v-text-anchor:middle" o:gfxdata="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" adj="137" strokecolor="#ffc000 [3207]" strokeweight="1.25pt">
-                <v:stroke joinstyle="miter"/>
-              </v:shape>
-            </w:pict>
-          </mc:Fallback>
-        </mc:AlternateContent>
-      </w:r>
-      <w:r>
-        <w:rPr>
-          <w:rFonts w:ascii="Arial" w:hAnsi="Arial" w:cs="Arial"/>
-          <w:sz w:val="16"/>
-          <w:szCs w:val="16"/>
-        </w:rPr>
-        <w:tab/>
-      </w:r>
-      <w:r>
-        <w:rPr>
-          <w:rFonts w:ascii="Arial" w:hAnsi="Arial" w:cs="Arial"/>
-          <w:sz w:val="16"/>
-          <w:szCs w:val="16"/>
-        </w:rPr>
-        <w:tab/>
-        <w:t xml:space="preserve">         </w:t>
-      </w:r>
-      <w:r>
-        <w:rPr>
-          <w:rFonts w:ascii="Arial" w:hAnsi="Arial" w:cs="Arial"/>
-          <w:sz w:val="16"/>
-          <w:szCs w:val="16"/>
-        </w:rPr>
-        <w:t xml:space="preserve">       </w:t>
-      </w:r>
-      <w:r>
-        <w:rPr>
-          <w:rFonts w:ascii="Arial" w:hAnsi="Arial" w:cs="Arial"/>
-          <w:color w:val="FFC000" w:themeColor="accent4"/>
-          <w:sz w:val="16"/>
-          <w:szCs w:val="16"/>
-        </w:rPr>
-        <w:t>the I</w:t>
-      </w:r>
-      <w:r>
-        <w:rPr>
-          <w:rFonts w:ascii="Arial" w:hAnsi="Arial" w:cs="Arial"/>
-          <w:color w:val="FFC000" w:themeColor="accent4"/>
-          <w:sz w:val="16"/>
-          <w:szCs w:val="16"/>
-        </w:rPr>
-        <w:t>ndicator</w:t>
-      </w:r>
-      <w:r>
-        <w:rPr>
-          <w:rFonts w:ascii="Arial" w:hAnsi="Arial" w:cs="Arial"/>
-          <w:color w:val="FFC000" w:themeColor="accent4"/>
-          <w:sz w:val="16"/>
-          <w:szCs w:val="16"/>
-        </w:rPr>
-        <w:t xml:space="preserve">s API       </w:t>
+          <w:sz w:val="14"/>
+          <w:szCs w:val="14"/>
+        </w:rPr>
+        <w:t xml:space="preserve">GDP, </w:t>
       </w:r>
       <w:r>
         <w:rPr>
           <w:rFonts w:ascii="Arial" w:hAnsi="Arial" w:cs="Arial"/>
           <w:i/>
           <w:color w:val="7030A0"/>
-          <w:sz w:val="16"/>
-          <w:szCs w:val="16"/>
-        </w:rPr>
-        <w:t>total labor force(modeled ILO estimate)</w:t>
-      </w:r>
-      <w:r>
-        <w:rPr>
-          <w:rFonts w:ascii="Arial" w:hAnsi="Arial" w:cs="Arial"/>
+          <w:sz w:val="14"/>
+          <w:szCs w:val="14"/>
+        </w:rPr>
+        <w:t>unemployment</w:t>
+      </w:r>
+      <w:r>
+        <w:rPr>
+          <w:rFonts w:ascii="Arial" w:hAnsi="Arial" w:cs="Arial"/>
+          <w:i/>
           <w:color w:val="7030A0"/>
-          <w:sz w:val="16"/>
-          <w:szCs w:val="16"/>
+          <w:sz w:val="14"/>
+          <w:szCs w:val="14"/>
+        </w:rPr>
+        <w:t>,</w:t>
+      </w:r>
+      <w:r>
+        <w:rPr>
+          <w:rFonts w:ascii="Arial" w:hAnsi="Arial" w:cs="Arial"/>
+          <w:i/>
+          <w:sz w:val="14"/>
+          <w:szCs w:val="14"/>
+        </w:rPr>
+        <w:tab/>
+      </w:r>
+      <w:r>
+        <w:rPr>
+          <w:rFonts w:ascii="Arial" w:hAnsi="Arial" w:cs="Arial"/>
+          <w:i/>
+          <w:sz w:val="14"/>
+          <w:szCs w:val="14"/>
+        </w:rPr>
+        <w:tab/>
+      </w:r>
+      <w:r>
+        <w:rPr>
+          <w:rFonts w:ascii="Arial" w:hAnsi="Arial" w:cs="Arial"/>
+          <w:i/>
+          <w:sz w:val="14"/>
+          <w:szCs w:val="14"/>
+        </w:rPr>
+        <w:tab/>
+      </w:r>
+      <w:r>
+        <w:rPr>
+          <w:rFonts w:ascii="Arial" w:hAnsi="Arial" w:cs="Arial"/>
+          <w:i/>
+          <w:sz w:val="14"/>
+          <w:szCs w:val="14"/>
+        </w:rPr>
+        <w:t xml:space="preserve">      </w:t>
+      </w:r>
+      <w:r>
+        <w:rPr>
+          <w:rFonts w:ascii="Arial" w:hAnsi="Arial" w:cs="Arial"/>
+          <w:color w:val="000000" w:themeColor="text1"/>
+          <w:sz w:val="14"/>
+          <w:szCs w:val="14"/>
+        </w:rPr>
+        <w:t>format</w:t>
+      </w:r>
+      <w:r>
+        <w:rPr>
+          <w:rFonts w:ascii="Arial" w:hAnsi="Arial" w:cs="Arial"/>
+          <w:i/>
+          <w:color w:val="000000" w:themeColor="text1"/>
+          <w:sz w:val="14"/>
+          <w:szCs w:val="14"/>
+        </w:rPr>
+        <w:t xml:space="preserve"> (JSON)</w:t>
+      </w:r>
+      <w:r>
+        <w:rPr>
+          <w:rFonts w:ascii="Arial" w:hAnsi="Arial" w:cs="Arial"/>
+          <w:color w:val="FF0000"/>
+          <w:sz w:val="14"/>
+          <w:szCs w:val="14"/>
         </w:rPr>
         <w:t xml:space="preserve"> </w:t>
       </w:r>
-    </w:p>
-    <w:p>
-      <w:pPr>
-        <w:rPr>
-          <w:rFonts w:ascii="Arial" w:hAnsi="Arial" w:cs="Arial"/>
-          <w:sz w:val="20"/>
-          <w:szCs w:val="20"/>
-        </w:rPr>
-      </w:pPr>
+      <w:r>
+        <w:rPr>
+          <w:rFonts w:ascii="Arial" w:hAnsi="Arial" w:cs="Arial"/>
+          <w:i/>
+          <w:sz w:val="14"/>
+          <w:szCs w:val="14"/>
+        </w:rPr>
+        <w:t xml:space="preserve">              </w:t>
+      </w:r>
+    </w:p>
+    <w:p>
+      <w:pPr>
+        <w:rPr>
+          <w:rFonts w:ascii="Arial" w:hAnsi="Arial" w:cs="Arial"/>
+          <w:sz w:val="14"/>
+          <w:szCs w:val="14"/>
+        </w:rPr>
+      </w:pPr>
+      <w:r>
+        <w:rPr>
+          <w:rFonts w:ascii="Arial" w:hAnsi="Arial" w:cs="Arial"/>
+          <w:color w:val="FFC000" w:themeColor="accent4"/>
+          <w:sz w:val="14"/>
+          <w:szCs w:val="14"/>
+        </w:rPr>
+        <w:t xml:space="preserve"> </w:t>
+      </w:r>
+      <w:r>
+        <w:rPr>
+          <w:rFonts w:ascii="Arial" w:hAnsi="Arial" w:cs="Arial"/>
+          <w:color w:val="FFC000" w:themeColor="accent4"/>
+          <w:sz w:val="14"/>
+          <w:szCs w:val="14"/>
+        </w:rPr>
+        <w:tab/>
+        <w:t xml:space="preserve">              </w:t>
+      </w:r>
+      <w:r>
+        <w:rPr>
+          <w:rFonts w:ascii="Arial" w:hAnsi="Arial" w:cs="Arial"/>
+          <w:color w:val="FFC000" w:themeColor="accent4"/>
+          <w:sz w:val="14"/>
+          <w:szCs w:val="14"/>
+        </w:rPr>
+        <w:t xml:space="preserve">  </w:t>
+      </w:r>
+      <w:r>
+        <w:rPr>
+          <w:rFonts w:ascii="Arial" w:hAnsi="Arial" w:cs="Arial"/>
+          <w:color w:val="FFC000" w:themeColor="accent4"/>
+          <w:sz w:val="14"/>
+          <w:szCs w:val="14"/>
+        </w:rPr>
+        <w:t xml:space="preserve"> </w:t>
+      </w:r>
+      <w:r>
+        <w:rPr>
+          <w:rFonts w:ascii="Arial" w:hAnsi="Arial" w:cs="Arial"/>
+          <w:color w:val="FFC000" w:themeColor="accent4"/>
+          <w:sz w:val="14"/>
+          <w:szCs w:val="14"/>
+        </w:rPr>
+        <w:t>the I</w:t>
+      </w:r>
+      <w:r>
+        <w:rPr>
+          <w:rFonts w:ascii="Arial" w:hAnsi="Arial" w:cs="Arial"/>
+          <w:color w:val="FFC000" w:themeColor="accent4"/>
+          <w:sz w:val="14"/>
+          <w:szCs w:val="14"/>
+        </w:rPr>
+        <w:t>ndicator</w:t>
+      </w:r>
+      <w:r>
+        <w:rPr>
+          <w:rFonts w:ascii="Arial" w:hAnsi="Arial" w:cs="Arial"/>
+          <w:color w:val="FFC000" w:themeColor="accent4"/>
+          <w:sz w:val="14"/>
+          <w:szCs w:val="14"/>
+        </w:rPr>
+        <w:t xml:space="preserve">s API     </w:t>
+      </w:r>
+      <w:r>
+        <w:rPr>
+          <w:rFonts w:ascii="Arial" w:hAnsi="Arial" w:cs="Arial"/>
+          <w:color w:val="FFC000" w:themeColor="accent4"/>
+          <w:sz w:val="14"/>
+          <w:szCs w:val="14"/>
+        </w:rPr>
+        <w:tab/>
+        <w:t xml:space="preserve">       </w:t>
+      </w:r>
+      <w:r>
+        <w:rPr>
+          <w:rFonts w:ascii="Arial" w:hAnsi="Arial" w:cs="Arial"/>
+          <w:color w:val="FFC000" w:themeColor="accent4"/>
+          <w:sz w:val="14"/>
+          <w:szCs w:val="14"/>
+        </w:rPr>
+        <w:tab/>
+      </w:r>
+      <w:r>
+        <w:rPr>
+          <w:rFonts w:ascii="Arial" w:hAnsi="Arial" w:cs="Arial"/>
+          <w:color w:val="FFC000" w:themeColor="accent4"/>
+          <w:sz w:val="14"/>
+          <w:szCs w:val="14"/>
+        </w:rPr>
+        <w:tab/>
+      </w:r>
+      <w:r>
+        <w:rPr>
+          <w:rFonts w:ascii="Arial" w:hAnsi="Arial" w:cs="Arial"/>
+          <w:color w:val="FFC000" w:themeColor="accent4"/>
+          <w:sz w:val="14"/>
+          <w:szCs w:val="14"/>
+        </w:rPr>
+        <w:t xml:space="preserve"> </w:t>
+      </w:r>
+      <w:r>
+        <w:rPr>
+          <w:rFonts w:ascii="Arial" w:hAnsi="Arial" w:cs="Arial"/>
+          <w:color w:val="FFC000" w:themeColor="accent4"/>
+          <w:sz w:val="14"/>
+          <w:szCs w:val="14"/>
+        </w:rPr>
+        <w:t xml:space="preserve">          </w:t>
+      </w:r>
+      <w:r>
+        <w:rPr>
+          <w:rFonts w:ascii="Arial" w:hAnsi="Arial" w:cs="Arial"/>
+          <w:i/>
+          <w:color w:val="7030A0"/>
+          <w:sz w:val="14"/>
+          <w:szCs w:val="14"/>
+        </w:rPr>
+        <w:t>population)</w:t>
+      </w:r>
+      <w:r>
+        <w:rPr>
+          <w:rFonts w:ascii="Arial" w:hAnsi="Arial" w:cs="Arial"/>
+          <w:color w:val="7030A0"/>
+          <w:sz w:val="14"/>
+          <w:szCs w:val="14"/>
+        </w:rPr>
+        <w:t xml:space="preserve"> </w:t>
+      </w:r>
     </w:p>
     <w:p>
       <w:pPr>
@@ -1243,275 +1488,10 @@
         <w:jc w:val="center"/>
         <w:rPr>
           <w:rFonts w:ascii="Arial" w:hAnsi="Arial" w:cs="Arial"/>
-          <w:sz w:val="20"/>
-          <w:szCs w:val="20"/>
-        </w:rPr>
-      </w:pPr>
-      <w:r>
-        <w:rPr>
-          <w:rFonts w:ascii="Arial" w:hAnsi="Arial" w:cs="Arial"/>
-          <w:sz w:val="20"/>
-          <w:szCs w:val="20"/>
-        </w:rPr>
-        <w:t>for multiple indicators:</w:t>
-      </w:r>
-      <w:bookmarkStart w:id="0" w:name="_GoBack"/>
-      <w:bookmarkEnd w:id="0"/>
-    </w:p>
-    <w:p>
-      <w:pPr>
-        <w:jc w:val="center"/>
-        <w:rPr>
-          <w:rFonts w:ascii="Arial" w:hAnsi="Arial" w:cs="Arial"/>
-          <w:sz w:val="20"/>
-          <w:szCs w:val="20"/>
-        </w:rPr>
-      </w:pPr>
-    </w:p>
-    <w:p>
-      <w:pPr>
-        <w:rPr>
-          <w:rFonts w:ascii="Arial" w:hAnsi="Arial" w:cs="Arial"/>
-          <w:color w:val="FFC000" w:themeColor="accent4"/>
-          <w:sz w:val="16"/>
-          <w:szCs w:val="16"/>
-        </w:rPr>
-      </w:pPr>
-      <w:r>
-        <w:rPr>
-          <w:rFonts w:ascii="Arial" w:hAnsi="Arial" w:cs="Arial"/>
-          <w:sz w:val="20"/>
-          <w:szCs w:val="20"/>
-        </w:rPr>
-        <w:tab/>
-      </w:r>
-      <w:r>
-        <w:rPr>
-          <w:rFonts w:ascii="Arial" w:hAnsi="Arial" w:cs="Arial"/>
-          <w:sz w:val="20"/>
-          <w:szCs w:val="20"/>
-        </w:rPr>
-        <w:tab/>
-      </w:r>
-      <w:r>
-        <w:rPr>
-          <w:rFonts w:ascii="Arial" w:hAnsi="Arial" w:cs="Arial"/>
-          <w:sz w:val="20"/>
-          <w:szCs w:val="20"/>
-        </w:rPr>
-        <w:tab/>
-      </w:r>
-      <w:r>
-        <w:rPr>
-          <w:rFonts w:ascii="Arial" w:hAnsi="Arial" w:cs="Arial"/>
-          <w:sz w:val="20"/>
-          <w:szCs w:val="20"/>
-        </w:rPr>
-        <w:tab/>
-      </w:r>
-      <w:r>
-        <w:rPr>
-          <w:rFonts w:ascii="Arial" w:hAnsi="Arial" w:cs="Arial"/>
-          <w:sz w:val="20"/>
-          <w:szCs w:val="20"/>
-        </w:rPr>
-        <w:tab/>
-      </w:r>
-      <w:r>
-        <w:rPr>
-          <w:rFonts w:ascii="Arial" w:hAnsi="Arial" w:cs="Arial"/>
-          <w:sz w:val="20"/>
-          <w:szCs w:val="20"/>
-        </w:rPr>
-        <w:t xml:space="preserve">    </w:t>
-      </w:r>
-      <w:r>
-        <w:rPr>
-          <w:rFonts w:ascii="Arial" w:hAnsi="Arial" w:cs="Arial"/>
-          <w:color w:val="FFC000" w:themeColor="accent4"/>
-          <w:sz w:val="16"/>
-          <w:szCs w:val="16"/>
-        </w:rPr>
-        <w:t xml:space="preserve">indicators </w:t>
-      </w:r>
-      <w:r>
-        <w:rPr>
-          <w:rFonts w:ascii="Arial" w:hAnsi="Arial" w:cs="Arial"/>
-          <w:i/>
-          <w:color w:val="FFC000" w:themeColor="accent4"/>
-          <w:sz w:val="16"/>
-          <w:szCs w:val="16"/>
-        </w:rPr>
-        <w:t>(GDP per capit</w:t>
-      </w:r>
-      <w:r>
-        <w:rPr>
-          <w:rFonts w:ascii="Arial" w:hAnsi="Arial" w:cs="Arial"/>
-          <w:i/>
-          <w:color w:val="FFC000" w:themeColor="accent4"/>
-          <w:sz w:val="16"/>
-          <w:szCs w:val="16"/>
-        </w:rPr>
-        <w:t xml:space="preserve">a, </w:t>
-      </w:r>
-      <w:r>
-        <w:rPr>
-          <w:rFonts w:ascii="Arial" w:hAnsi="Arial" w:cs="Arial"/>
-          <w:i/>
-          <w:color w:val="FFC000" w:themeColor="accent4"/>
-          <w:sz w:val="16"/>
-          <w:szCs w:val="16"/>
-        </w:rPr>
-        <w:t>total population)</w:t>
-      </w:r>
-    </w:p>
-    <w:p>
-      <w:pPr>
-        <w:rPr>
-          <w:rFonts w:ascii="Arial" w:hAnsi="Arial" w:cs="Arial"/>
-          <w:sz w:val="20"/>
-          <w:szCs w:val="20"/>
-        </w:rPr>
-      </w:pPr>
-      <w:r>
-        <w:rPr>
-          <w:rFonts w:ascii="Arial" w:hAnsi="Arial" w:cs="Arial"/>
-          <w:noProof/>
-          <w:sz w:val="20"/>
-          <w:szCs w:val="20"/>
-        </w:rPr>
-        <mc:AlternateContent>
-          <mc:Choice Requires="wps">
-            <w:drawing>
-              <wp:anchor distT="0" distB="0" distL="114300" distR="114300" simplePos="0" relativeHeight="251675648" behindDoc="0" locked="0" layoutInCell="1" allowOverlap="1" wp14:anchorId="65A6C020" wp14:editId="49257D84">
-                <wp:simplePos x="0" y="0"/>
-                <wp:positionH relativeFrom="column">
-                  <wp:posOffset>4527205</wp:posOffset>
-                </wp:positionH>
-                <wp:positionV relativeFrom="paragraph">
-                  <wp:posOffset>127520</wp:posOffset>
-                </wp:positionV>
-                <wp:extent cx="141966" cy="462915"/>
-                <wp:effectExtent l="4445" t="0" r="15240" b="40640"/>
-                <wp:wrapNone/>
-                <wp:docPr id="12" name="Right Brace 12"/>
-                <wp:cNvGraphicFramePr/>
-                <a:graphic xmlns:a="http://schemas.openxmlformats.org/drawingml/2006/main">
-                  <a:graphicData uri="http://schemas.microsoft.com/office/word/2010/wordprocessingShape">
-                    <wps:wsp>
-                      <wps:cNvSpPr/>
-                      <wps:spPr>
-                        <a:xfrm rot="5400000">
-                          <a:off x="0" y="0"/>
-                          <a:ext cx="141966" cy="462915"/>
-                        </a:xfrm>
-                        <a:prstGeom prst="rightBrace">
-                          <a:avLst/>
-                        </a:prstGeom>
-                        <a:ln w="15875">
-                          <a:solidFill>
-                            <a:schemeClr val="accent6"/>
-                          </a:solidFill>
-                        </a:ln>
-                      </wps:spPr>
-                      <wps:style>
-                        <a:lnRef idx="1">
-                          <a:schemeClr val="accent1"/>
-                        </a:lnRef>
-                        <a:fillRef idx="0">
-                          <a:schemeClr val="accent1"/>
-                        </a:fillRef>
-                        <a:effectRef idx="0">
-                          <a:schemeClr val="accent1"/>
-                        </a:effectRef>
-                        <a:fontRef idx="minor">
-                          <a:schemeClr val="tx1"/>
-                        </a:fontRef>
-                      </wps:style>
-                      <wps:bodyPr rot="0" spcFirstLastPara="0" vertOverflow="overflow" horzOverflow="overflow" vert="horz" wrap="square" lIns="91440" tIns="45720" rIns="91440" bIns="45720" numCol="1" spcCol="0" rtlCol="0" fromWordArt="0" anchor="ctr" anchorCtr="0" forceAA="0" compatLnSpc="1">
-                        <a:prstTxWarp prst="textNoShape">
-                          <a:avLst/>
-                        </a:prstTxWarp>
-                        <a:noAutofit/>
-                      </wps:bodyPr>
-                    </wps:wsp>
-                  </a:graphicData>
-                </a:graphic>
-                <wp14:sizeRelH relativeFrom="margin">
-                  <wp14:pctWidth>0</wp14:pctWidth>
-                </wp14:sizeRelH>
-                <wp14:sizeRelV relativeFrom="margin">
-                  <wp14:pctHeight>0</wp14:pctHeight>
-                </wp14:sizeRelV>
-              </wp:anchor>
-            </w:drawing>
-          </mc:Choice>
-          <mc:Fallback>
-            <w:pict>
-              <v:shape w14:anchorId="7524940F" id="Right Brace 12" o:spid="_x0000_s1026" type="#_x0000_t88" style="position:absolute;margin-left:356.45pt;margin-top:10.05pt;width:11.2pt;height:36.45pt;rotation:90;z-index:251675648;visibility:visible;mso-wrap-style:square;mso-width-percent:0;mso-height-percent:0;mso-wrap-distance-left:9pt;mso-wrap-distance-top:0;mso-wrap-distance-right:9pt;mso-wrap-distance-bottom:0;mso-position-horizontal:absolute;mso-position-horizontal-relative:text;mso-position-vertical:absolute;mso-position-vertical-relative:text;mso-width-percent:0;mso-height-percent:0;mso-width-relative:margin;mso-height-relative:margin;v-text-anchor:middle" o:gfxdata="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" adj="552" strokecolor="#70ad47 [3209]" strokeweight="1.25pt">
-                <v:stroke joinstyle="miter"/>
-              </v:shape>
-            </w:pict>
-          </mc:Fallback>
-        </mc:AlternateContent>
-      </w:r>
-    </w:p>
-    <w:p>
-      <w:pPr>
-        <w:jc w:val="center"/>
-        <w:rPr>
-          <w:rFonts w:ascii="Arial" w:hAnsi="Arial" w:cs="Arial"/>
           <w:sz w:val="18"/>
           <w:szCs w:val="20"/>
         </w:rPr>
       </w:pPr>
-      <w:hyperlink r:id="rId5" w:history="1">
-        <w:r>
-          <w:rPr>
-            <w:rStyle w:val="Hyperlink"/>
-            <w:rFonts w:ascii="Arial" w:hAnsi="Arial" w:cs="Arial"/>
-            <w:sz w:val="18"/>
-            <w:szCs w:val="20"/>
-          </w:rPr>
-          <w:t>http://api.worldbank.org/v2/country/all/indicator/NY.GDP.PCAP.PP.CD;SP.POP.TOTL</w:t>
-        </w:r>
-        <w:r>
-          <w:rPr>
-            <w:rStyle w:val="Hyperlink"/>
-            <w:rFonts w:ascii="Arial" w:hAnsi="Arial" w:cs="Arial"/>
-            <w:sz w:val="18"/>
-            <w:szCs w:val="20"/>
-          </w:rPr>
-          <w:t>?</w:t>
-        </w:r>
-        <w:r>
-          <w:rPr>
-            <w:rStyle w:val="Hyperlink"/>
-            <w:rFonts w:ascii="Arial" w:hAnsi="Arial" w:cs="Arial"/>
-            <w:sz w:val="18"/>
-            <w:szCs w:val="20"/>
-          </w:rPr>
-          <w:t>source=2&amp;</w:t>
-        </w:r>
-        <w:r>
-          <w:rPr>
-            <w:rStyle w:val="Hyperlink"/>
-            <w:rFonts w:ascii="Arial" w:hAnsi="Arial" w:cs="Arial"/>
-            <w:sz w:val="18"/>
-            <w:szCs w:val="20"/>
-          </w:rPr>
-          <w:t>d</w:t>
-        </w:r>
-        <w:r>
-          <w:rPr>
-            <w:rStyle w:val="Hyperlink"/>
-            <w:rFonts w:ascii="Arial" w:hAnsi="Arial" w:cs="Arial"/>
-            <w:sz w:val="18"/>
-            <w:szCs w:val="20"/>
-          </w:rPr>
-          <w:t>ate=2019&amp;format=json</w:t>
-        </w:r>
-      </w:hyperlink>
     </w:p>
     <w:p>
       <w:pPr>
@@ -1533,15 +1513,6 @@
         </w:rPr>
         <w:t xml:space="preserve">     </w:t>
       </w:r>
-      <w:r>
-        <w:rPr>
-          <w:rFonts w:ascii="Arial" w:hAnsi="Arial" w:cs="Arial"/>
-          <w:color w:val="70AD47" w:themeColor="accent6"/>
-          <w:sz w:val="16"/>
-          <w:szCs w:val="16"/>
-        </w:rPr>
-        <w:t>dataset source</w:t>
-      </w:r>
     </w:p>
     <w:p>
       <w:pPr>
@@ -1571,6 +1542,18 @@
         </w:rPr>
         <w:t>We used Postman to check the validity of request. Please refer below for Postman result:</w:t>
       </w:r>
+      <w:bookmarkStart w:id="0" w:name="_GoBack"/>
+      <w:bookmarkEnd w:id="0"/>
+    </w:p>
+    <w:p>
+      <w:pPr>
+        <w:rPr>
+          <w:rFonts w:ascii="Arial" w:hAnsi="Arial" w:cs="Arial"/>
+          <w:color w:val="000000" w:themeColor="text1"/>
+          <w:sz w:val="20"/>
+          <w:szCs w:val="20"/>
+        </w:rPr>
+      </w:pPr>
     </w:p>
     <w:p>
       <w:pPr>
@@ -1591,9 +1574,9 @@
         </w:rPr>
         <w:drawing>
           <wp:inline distT="0" distB="0" distL="0" distR="0">
-            <wp:extent cx="5774533" cy="4050454"/>
-            <wp:effectExtent l="0" t="0" r="4445" b="1270"/>
-            <wp:docPr id="13" name="Picture 13"/>
+            <wp:extent cx="5957470" cy="4190163"/>
+            <wp:effectExtent l="0" t="0" r="0" b="1270"/>
+            <wp:docPr id="1" name="Picture 1"/>
             <wp:cNvGraphicFramePr>
               <a:graphicFrameLocks xmlns:a="http://schemas.openxmlformats.org/drawingml/2006/main" noChangeAspect="1"/>
             </wp:cNvGraphicFramePr>
@@ -1601,11 +1584,11 @@
               <a:graphicData uri="http://schemas.openxmlformats.org/drawingml/2006/picture">
                 <pic:pic xmlns:pic="http://schemas.openxmlformats.org/drawingml/2006/picture">
                   <pic:nvPicPr>
-                    <pic:cNvPr id="13" name="Screen Shot 2021-11-12 at 22.53.48.png"/>
+                    <pic:cNvPr id="1" name="Screen Shot 2021-11-13 at 21.23.47.png"/>
                     <pic:cNvPicPr/>
                   </pic:nvPicPr>
                   <pic:blipFill>
-                    <a:blip r:embed="rId6">
+                    <a:blip r:embed="rId5">
                       <a:extLst>
                         <a:ext uri="{28A0092B-C50C-407E-A947-70E740481C1C}">
                           <a14:useLocalDpi xmlns:a14="http://schemas.microsoft.com/office/drawing/2010/main" val="0"/>
@@ -1619,7 +1602,7 @@
                   <pic:spPr>
                     <a:xfrm>
                       <a:off x="0" y="0"/>
-                      <a:ext cx="5776599" cy="4051903"/>
+                      <a:ext cx="5965756" cy="4195991"/>
                     </a:xfrm>
                     <a:prstGeom prst="rect">
                       <a:avLst/>
@@ -1759,7 +1742,6 @@
           <w:sz w:val="20"/>
           <w:szCs w:val="20"/>
         </w:rPr>
-        <w:lastRenderedPageBreak/>
         <w:drawing>
           <wp:inline distT="0" distB="0" distL="0" distR="0" wp14:anchorId="129513EB" wp14:editId="7C29EB9E">
             <wp:extent cx="2143125" cy="1288804"/>
@@ -1776,7 +1758,7 @@
                     <pic:cNvPicPr/>
                   </pic:nvPicPr>
                   <pic:blipFill>
-                    <a:blip r:embed="rId7">
+                    <a:blip r:embed="rId6">
                       <a:extLst>
                         <a:ext uri="{28A0092B-C50C-407E-A947-70E740481C1C}">
                           <a14:useLocalDpi xmlns:a14="http://schemas.microsoft.com/office/drawing/2010/main" val="0"/>
@@ -1839,110 +1821,45 @@
           <w:szCs w:val="20"/>
           <w:highlight w:val="lightGray"/>
         </w:rPr>
-        <w:t>join("http://api.worldbank.org/v2/country/",$knime.in.code$,"/indicator/SL.UEM.TOTL.ZS?format=json&amp;date=2019")</w:t>
-      </w:r>
-      <w:r>
-        <w:rPr>
-          <w:rFonts w:ascii="Arial" w:hAnsi="Arial" w:cs="Arial"/>
-          <w:color w:val="000000" w:themeColor="text1"/>
-          <w:sz w:val="20"/>
-          <w:szCs w:val="20"/>
-        </w:rPr>
-        <w:t xml:space="preserve"> for</w:t>
-      </w:r>
-      <w:r>
-        <w:rPr>
-          <w:rFonts w:ascii="Arial" w:hAnsi="Arial" w:cs="Arial"/>
-          <w:color w:val="000000" w:themeColor="text1"/>
-          <w:sz w:val="20"/>
-          <w:szCs w:val="20"/>
-        </w:rPr>
-        <w:t xml:space="preserve"> unemployment </w:t>
-      </w:r>
-    </w:p>
-    <w:p>
-      <w:pPr>
-        <w:rPr>
-          <w:rFonts w:ascii="Arial" w:hAnsi="Arial" w:cs="Arial"/>
-          <w:color w:val="000000" w:themeColor="text1"/>
-          <w:sz w:val="20"/>
-          <w:szCs w:val="20"/>
-        </w:rPr>
-      </w:pPr>
-      <w:r>
-        <w:rPr>
-          <w:rFonts w:ascii="Arial" w:hAnsi="Arial" w:cs="Arial"/>
-          <w:color w:val="000000" w:themeColor="text1"/>
-          <w:sz w:val="20"/>
-          <w:szCs w:val="20"/>
-        </w:rPr>
-        <w:t xml:space="preserve">and </w:t>
-      </w:r>
-      <w:r>
-        <w:rPr>
-          <w:rFonts w:ascii="Arial" w:hAnsi="Arial" w:cs="Arial"/>
-          <w:color w:val="000000" w:themeColor="text1"/>
-          <w:sz w:val="20"/>
-          <w:szCs w:val="20"/>
-        </w:rPr>
-        <w:t xml:space="preserve"> </w:t>
-      </w:r>
-    </w:p>
-    <w:p>
-      <w:pPr>
-        <w:rPr>
-          <w:rFonts w:ascii="Arial" w:hAnsi="Arial" w:cs="Arial"/>
-          <w:color w:val="000000" w:themeColor="text1"/>
-          <w:sz w:val="20"/>
-          <w:szCs w:val="20"/>
-        </w:rPr>
-      </w:pPr>
-      <w:r>
-        <w:rPr>
-          <w:rFonts w:ascii="Arial" w:hAnsi="Arial" w:cs="Arial"/>
-          <w:color w:val="000000" w:themeColor="text1"/>
-          <w:sz w:val="20"/>
-          <w:szCs w:val="20"/>
-          <w:highlight w:val="lightGray"/>
-        </w:rPr>
-        <w:t>join("http://api.worldbank.org/v2/country/",$knime.in.code$,"/indicator/NY.GDP.PCAP.CD;SP.POP.TOTL?source=2&amp;format=json&amp;date=2019")</w:t>
-      </w:r>
-      <w:r>
-        <w:rPr>
-          <w:rFonts w:ascii="Arial" w:hAnsi="Arial" w:cs="Arial"/>
-          <w:color w:val="000000" w:themeColor="text1"/>
-          <w:sz w:val="20"/>
-          <w:szCs w:val="20"/>
-        </w:rPr>
-        <w:t xml:space="preserve"> for GDP and Population. </w:t>
-      </w:r>
-    </w:p>
-    <w:p>
-      <w:pPr>
-        <w:rPr>
-          <w:rFonts w:ascii="Arial" w:hAnsi="Arial" w:cs="Arial"/>
-          <w:color w:val="000000" w:themeColor="text1"/>
-          <w:sz w:val="20"/>
-          <w:szCs w:val="20"/>
-        </w:rPr>
-      </w:pPr>
-    </w:p>
-    <w:p>
-      <w:pPr>
-        <w:rPr>
-          <w:rFonts w:ascii="Arial" w:hAnsi="Arial" w:cs="Arial"/>
-          <w:color w:val="000000" w:themeColor="text1"/>
-          <w:sz w:val="20"/>
-          <w:szCs w:val="20"/>
-        </w:rPr>
-      </w:pPr>
-      <w:r>
-        <w:rPr>
-          <w:rFonts w:ascii="Arial" w:hAnsi="Arial" w:cs="Arial"/>
-          <w:color w:val="000000" w:themeColor="text1"/>
-          <w:sz w:val="20"/>
-          <w:szCs w:val="20"/>
-        </w:rPr>
+        <w:t>join("http://api.worldbank.org/v2/country/",$knime.in.code$,"/indicator/NY.GDP.PCAP.CD;SL.UEM.TOTL.ZS;SP.POP.TOTL?source=2&amp;format=json&amp;date=2010:2019")</w:t>
+      </w:r>
+      <w:r>
+        <w:rPr>
+          <w:rFonts w:ascii="Arial" w:hAnsi="Arial" w:cs="Arial"/>
+          <w:color w:val="000000" w:themeColor="text1"/>
+          <w:sz w:val="20"/>
+          <w:szCs w:val="20"/>
+        </w:rPr>
+        <w:t>.</w:t>
+      </w:r>
+    </w:p>
+    <w:p>
+      <w:pPr>
+        <w:rPr>
+          <w:rFonts w:ascii="Arial" w:hAnsi="Arial" w:cs="Arial"/>
+          <w:color w:val="000000" w:themeColor="text1"/>
+          <w:sz w:val="20"/>
+          <w:szCs w:val="20"/>
+        </w:rPr>
+      </w:pPr>
+    </w:p>
+    <w:p>
+      <w:pPr>
+        <w:rPr>
+          <w:rFonts w:ascii="Arial" w:hAnsi="Arial" w:cs="Arial"/>
+          <w:color w:val="000000" w:themeColor="text1"/>
+          <w:sz w:val="20"/>
+          <w:szCs w:val="20"/>
+        </w:rPr>
+      </w:pPr>
+      <w:r>
+        <w:rPr>
+          <w:rFonts w:ascii="Arial" w:hAnsi="Arial" w:cs="Arial"/>
+          <w:color w:val="000000" w:themeColor="text1"/>
+          <w:sz w:val="20"/>
+          <w:szCs w:val="20"/>
+        </w:rPr>
+        <w:lastRenderedPageBreak/>
         <w:t>The URLs for each country were added in new column, we send a get request</w:t>
       </w:r>
       <w:r>
@@ -1952,43 +1869,16 @@
           <w:sz w:val="20"/>
           <w:szCs w:val="20"/>
         </w:rPr>
-        <w:t xml:space="preserve">, extracted values of indicators </w:t>
-      </w:r>
-      <w:r>
-        <w:rPr>
-          <w:rFonts w:ascii="Arial" w:hAnsi="Arial" w:cs="Arial"/>
-          <w:color w:val="000000" w:themeColor="text1"/>
-          <w:sz w:val="20"/>
-          <w:szCs w:val="20"/>
-        </w:rPr>
-        <w:t>using JSON Path</w:t>
-      </w:r>
-      <w:r>
-        <w:rPr>
-          <w:rFonts w:ascii="Arial" w:hAnsi="Arial" w:cs="Arial"/>
-          <w:color w:val="000000" w:themeColor="text1"/>
-          <w:sz w:val="20"/>
-          <w:szCs w:val="20"/>
-        </w:rPr>
-        <w:t xml:space="preserve"> and converted JSON into table. We received data table, the next step was to clean that data. We filtered out </w:t>
-      </w:r>
-      <w:r>
-        <w:rPr>
-          <w:rFonts w:ascii="Arial" w:hAnsi="Arial" w:cs="Arial"/>
-          <w:color w:val="000000" w:themeColor="text1"/>
-          <w:sz w:val="20"/>
-          <w:szCs w:val="20"/>
-        </w:rPr>
-        <w:t>all rows with missing values</w:t>
-      </w:r>
-      <w:r>
-        <w:rPr>
-          <w:rFonts w:ascii="Arial" w:hAnsi="Arial" w:cs="Arial"/>
-          <w:color w:val="000000" w:themeColor="text1"/>
-          <w:sz w:val="20"/>
-          <w:szCs w:val="20"/>
-        </w:rPr>
-        <w:t xml:space="preserve"> and </w:t>
+        <w:t xml:space="preserve">, extracted values of indicators using JSON Path and converted JSON into table. We received data table, the next step was to clean that data. We filtered out </w:t>
+      </w:r>
+      <w:r>
+        <w:rPr>
+          <w:rFonts w:ascii="Arial" w:hAnsi="Arial" w:cs="Arial"/>
+          <w:color w:val="000000" w:themeColor="text1"/>
+          <w:sz w:val="20"/>
+          <w:szCs w:val="20"/>
+        </w:rPr>
+        <w:t xml:space="preserve">all rows with missing values and </w:t>
       </w:r>
       <w:r>
         <w:rPr>
@@ -1999,16 +1889,6 @@
         </w:rPr>
         <w:t xml:space="preserve">unnecessary columns, remaining with country name, country code and indicators. </w:t>
       </w:r>
-    </w:p>
-    <w:p>
-      <w:pPr>
-        <w:rPr>
-          <w:rFonts w:ascii="Arial" w:hAnsi="Arial" w:cs="Arial"/>
-          <w:color w:val="000000" w:themeColor="text1"/>
-          <w:sz w:val="20"/>
-          <w:szCs w:val="20"/>
-        </w:rPr>
-      </w:pPr>
     </w:p>
     <w:p>
       <w:pPr>
@@ -2029,9 +1909,9 @@
         </w:rPr>
         <w:drawing>
           <wp:inline distT="0" distB="0" distL="0" distR="0">
-            <wp:extent cx="5724525" cy="2285979"/>
-            <wp:effectExtent l="0" t="0" r="3175" b="635"/>
-            <wp:docPr id="19" name="Picture 19"/>
+            <wp:extent cx="6541477" cy="1499662"/>
+            <wp:effectExtent l="0" t="0" r="0" b="0"/>
+            <wp:docPr id="7" name="Picture 7"/>
             <wp:cNvGraphicFramePr>
               <a:graphicFrameLocks xmlns:a="http://schemas.openxmlformats.org/drawingml/2006/main" noChangeAspect="1"/>
             </wp:cNvGraphicFramePr>
@@ -2039,11 +1919,11 @@
               <a:graphicData uri="http://schemas.openxmlformats.org/drawingml/2006/picture">
                 <pic:pic xmlns:pic="http://schemas.openxmlformats.org/drawingml/2006/picture">
                   <pic:nvPicPr>
-                    <pic:cNvPr id="19" name="Screen Shot 2021-11-12 at 23.09.05.png"/>
+                    <pic:cNvPr id="7" name="Screen Shot 2021-11-13 at 22.00.17.png"/>
                     <pic:cNvPicPr/>
                   </pic:nvPicPr>
                   <pic:blipFill>
-                    <a:blip r:embed="rId8">
+                    <a:blip r:embed="rId7">
                       <a:extLst>
                         <a:ext uri="{28A0092B-C50C-407E-A947-70E740481C1C}">
                           <a14:useLocalDpi xmlns:a14="http://schemas.microsoft.com/office/drawing/2010/main" val="0"/>
@@ -2057,7 +1937,7 @@
                   <pic:spPr>
                     <a:xfrm>
                       <a:off x="0" y="0"/>
-                      <a:ext cx="5737588" cy="2291195"/>
+                      <a:ext cx="6572866" cy="1506858"/>
                     </a:xfrm>
                     <a:prstGeom prst="rect">
                       <a:avLst/>
@@ -2070,69 +1950,9 @@
         </w:drawing>
       </w:r>
     </w:p>
-    <w:p>
-      <w:pPr>
-        <w:rPr>
-          <w:rFonts w:ascii="Arial" w:hAnsi="Arial" w:cs="Arial"/>
-          <w:color w:val="000000" w:themeColor="text1"/>
-          <w:sz w:val="20"/>
-          <w:szCs w:val="20"/>
-        </w:rPr>
-      </w:pPr>
-      <w:r>
-        <w:rPr>
-          <w:rFonts w:ascii="Arial" w:hAnsi="Arial" w:cs="Arial"/>
-          <w:noProof/>
-          <w:color w:val="000000" w:themeColor="text1"/>
-          <w:sz w:val="20"/>
-          <w:szCs w:val="20"/>
-        </w:rPr>
-        <w:drawing>
-          <wp:inline distT="0" distB="0" distL="0" distR="0">
-            <wp:extent cx="5724525" cy="2276128"/>
-            <wp:effectExtent l="0" t="0" r="3175" b="0"/>
-            <wp:docPr id="20" name="Picture 20"/>
-            <wp:cNvGraphicFramePr>
-              <a:graphicFrameLocks xmlns:a="http://schemas.openxmlformats.org/drawingml/2006/main" noChangeAspect="1"/>
-            </wp:cNvGraphicFramePr>
-            <a:graphic xmlns:a="http://schemas.openxmlformats.org/drawingml/2006/main">
-              <a:graphicData uri="http://schemas.openxmlformats.org/drawingml/2006/picture">
-                <pic:pic xmlns:pic="http://schemas.openxmlformats.org/drawingml/2006/picture">
-                  <pic:nvPicPr>
-                    <pic:cNvPr id="20" name="Screen Shot 2021-11-12 at 23.09.35.png"/>
-                    <pic:cNvPicPr/>
-                  </pic:nvPicPr>
-                  <pic:blipFill>
-                    <a:blip r:embed="rId9">
-                      <a:extLst>
-                        <a:ext uri="{28A0092B-C50C-407E-A947-70E740481C1C}">
-                          <a14:useLocalDpi xmlns:a14="http://schemas.microsoft.com/office/drawing/2010/main" val="0"/>
-                        </a:ext>
-                      </a:extLst>
-                    </a:blip>
-                    <a:stretch>
-                      <a:fillRect/>
-                    </a:stretch>
-                  </pic:blipFill>
-                  <pic:spPr>
-                    <a:xfrm>
-                      <a:off x="0" y="0"/>
-                      <a:ext cx="5736780" cy="2281001"/>
-                    </a:xfrm>
-                    <a:prstGeom prst="rect">
-                      <a:avLst/>
-                    </a:prstGeom>
-                  </pic:spPr>
-                </pic:pic>
-              </a:graphicData>
-            </a:graphic>
-          </wp:inline>
-        </w:drawing>
-      </w:r>
-    </w:p>
     <w:sectPr>
       <w:pgSz w:w="11900" w:h="16840"/>
-      <w:pgMar w:top="1440" w:right="1440" w:bottom="1440" w:left="1440" w:header="708" w:footer="708" w:gutter="0"/>
+      <w:pgMar w:top="720" w:right="720" w:bottom="720" w:left="720" w:header="708" w:footer="708" w:gutter="0"/>
       <w:cols w:space="708"/>
       <w:docGrid w:linePitch="360"/>
     </w:sectPr>
@@ -2537,7 +2357,6 @@
   <w:style w:type="character" w:default="1" w:styleId="DefaultParagraphFont">
     <w:name w:val="Default Paragraph Font"/>
     <w:uiPriority w:val="1"/>
-    <w:semiHidden/>
     <w:unhideWhenUsed/>
   </w:style>
   <w:style w:type="table" w:default="1" w:styleId="TableNormal">

</xml_diff>

<commit_message>
Upload sql and update workflow
</commit_message>
<xml_diff>
--- a/DE Term Project/DE_API part.docx
+++ b/DE Term Project/DE_API part.docx
@@ -1,6 +1,6 @@
 
 <file path=word/document.xml><?xml version="1.0" encoding="utf-8"?>
-<w:document xmlns:wpc="http://schemas.microsoft.com/office/word/2010/wordprocessingCanvas" xmlns:cx="http://schemas.microsoft.com/office/drawing/2014/chartex" xmlns:cx1="http://schemas.microsoft.com/office/drawing/2015/9/8/chartex" xmlns:cx2="http://schemas.microsoft.com/office/drawing/2015/10/21/chartex" xmlns:cx3="http://schemas.microsoft.com/office/drawing/2016/5/9/chartex" xmlns:cx4="http://schemas.microsoft.com/office/drawing/2016/5/10/chartex" xmlns:cx5="http://schemas.microsoft.com/office/drawing/2016/5/11/chartex" xmlns:cx6="http://schemas.microsoft.com/office/drawing/2016/5/12/chartex" xmlns:cx7="http://schemas.microsoft.com/office/drawing/2016/5/13/chartex" xmlns:cx8="http://schemas.microsoft.com/office/drawing/2016/5/14/chartex" xmlns:mc="http://schemas.openxmlformats.org/markup-compatibility/2006" xmlns:aink="http://schemas.microsoft.com/office/drawing/2016/ink" xmlns:am3d="http://schemas.microsoft.com/office/drawing/2017/model3d" xmlns:o="urn:schemas-microsoft-com:office:office" xmlns:r="http://schemas.openxmlformats.org/officeDocument/2006/relationships" xmlns:m="http://schemas.openxmlformats.org/officeDocument/2006/math" xmlns:v="urn:schemas-microsoft-com:vml" xmlns:wp14="http://schemas.microsoft.com/office/word/2010/wordprocessingDrawing" xmlns:wp="http://schemas.openxmlformats.org/drawingml/2006/wordprocessingDrawing" xmlns:w10="urn:schemas-microsoft-com:office:word" xmlns:w="http://schemas.openxmlformats.org/wordprocessingml/2006/main" xmlns:w14="http://schemas.microsoft.com/office/word/2010/wordml" xmlns:w15="http://schemas.microsoft.com/office/word/2012/wordml" xmlns:w16cid="http://schemas.microsoft.com/office/word/2016/wordml/cid" xmlns:w16se="http://schemas.microsoft.com/office/word/2015/wordml/symex" xmlns:wpg="http://schemas.microsoft.com/office/word/2010/wordprocessingGroup" xmlns:wpi="http://schemas.microsoft.com/office/word/2010/wordprocessingInk" xmlns:wne="http://schemas.microsoft.com/office/word/2006/wordml" xmlns:wps="http://schemas.microsoft.com/office/word/2010/wordprocessingShape" mc:Ignorable="w14 w15 w16se w16cid wp14">
+<w:document xmlns:wpc="http://schemas.microsoft.com/office/word/2010/wordprocessingCanvas" xmlns:cx="http://schemas.microsoft.com/office/drawing/2014/chartex" xmlns:cx1="http://schemas.microsoft.com/office/drawing/2015/9/8/chartex" xmlns:cx2="http://schemas.microsoft.com/office/drawing/2015/10/21/chartex" xmlns:cx3="http://schemas.microsoft.com/office/drawing/2016/5/9/chartex" xmlns:cx4="http://schemas.microsoft.com/office/drawing/2016/5/10/chartex" xmlns:cx5="http://schemas.microsoft.com/office/drawing/2016/5/11/chartex" xmlns:cx6="http://schemas.microsoft.com/office/drawing/2016/5/12/chartex" xmlns:cx7="http://schemas.microsoft.com/office/drawing/2016/5/13/chartex" xmlns:cx8="http://schemas.microsoft.com/office/drawing/2016/5/14/chartex" xmlns:mc="http://schemas.openxmlformats.org/markup-compatibility/2006" xmlns:aink="http://schemas.microsoft.com/office/drawing/2016/ink" xmlns:am3d="http://schemas.microsoft.com/office/drawing/2017/model3d" xmlns:o="urn:schemas-microsoft-com:office:office" xmlns:r="http://schemas.openxmlformats.org/officeDocument/2006/relationships" xmlns:m="http://schemas.openxmlformats.org/officeDocument/2006/math" xmlns:v="urn:schemas-microsoft-com:vml" xmlns:wp14="http://schemas.microsoft.com/office/word/2010/wordprocessingDrawing" xmlns:wp="http://schemas.openxmlformats.org/drawingml/2006/wordprocessingDrawing" xmlns:w10="urn:schemas-microsoft-com:office:word" xmlns:w="http://schemas.openxmlformats.org/wordprocessingml/2006/main" xmlns:w14="http://schemas.microsoft.com/office/word/2010/wordml" xmlns:w15="http://schemas.microsoft.com/office/word/2012/wordml" xmlns:w16cex="http://schemas.microsoft.com/office/word/2018/wordml/cex" xmlns:w16cid="http://schemas.microsoft.com/office/word/2016/wordml/cid" xmlns:w16="http://schemas.microsoft.com/office/word/2018/wordml" xmlns:w16sdtdh="http://schemas.microsoft.com/office/word/2020/wordml/sdtdatahash" xmlns:w16se="http://schemas.microsoft.com/office/word/2015/wordml/symex" xmlns:wpg="http://schemas.microsoft.com/office/word/2010/wordprocessingGroup" xmlns:wpi="http://schemas.microsoft.com/office/word/2010/wordprocessingInk" xmlns:wne="http://schemas.microsoft.com/office/word/2006/wordml" xmlns:wps="http://schemas.microsoft.com/office/word/2010/wordprocessingShape" mc:Ignorable="w14 w15 w16se w16cid w16 w16cex w16sdtdh wp14">
   <w:body>
     <w:p>
       <w:pPr>
@@ -21,7 +21,7 @@
         <mc:AlternateContent>
           <mc:Choice Requires="wps">
             <w:drawing>
-              <wp:anchor distT="0" distB="0" distL="114300" distR="114300" simplePos="0" relativeHeight="251667456" behindDoc="0" locked="0" layoutInCell="1" allowOverlap="1" wp14:anchorId="7274F088" wp14:editId="0B3C730B">
+              <wp:anchor distT="0" distB="0" distL="114300" distR="114300" simplePos="0" relativeHeight="251667456" behindDoc="0" locked="0" layoutInCell="1" allowOverlap="1" wp14:anchorId="0E699A77" wp14:editId="045778B0">
                 <wp:simplePos x="0" y="0"/>
                 <wp:positionH relativeFrom="column">
                   <wp:posOffset>3141077</wp:posOffset>
@@ -258,7 +258,7 @@
         <mc:AlternateContent>
           <mc:Choice Requires="wps">
             <w:drawing>
-              <wp:anchor distT="0" distB="0" distL="114300" distR="114300" simplePos="0" relativeHeight="251661312" behindDoc="0" locked="0" layoutInCell="1" allowOverlap="1" wp14:anchorId="3F3336F7" wp14:editId="2AD07234">
+              <wp:anchor distT="0" distB="0" distL="114300" distR="114300" simplePos="0" relativeHeight="251661312" behindDoc="0" locked="0" layoutInCell="1" allowOverlap="1" wp14:anchorId="2ABDA6EB" wp14:editId="48B95AF0">
                 <wp:simplePos x="0" y="0"/>
                 <wp:positionH relativeFrom="column">
                   <wp:posOffset>696215</wp:posOffset>
@@ -340,7 +340,7 @@
         <mc:AlternateContent>
           <mc:Choice Requires="wps">
             <w:drawing>
-              <wp:anchor distT="0" distB="0" distL="114300" distR="114300" simplePos="0" relativeHeight="251669504" behindDoc="0" locked="0" layoutInCell="1" allowOverlap="1" wp14:anchorId="2ACB052C" wp14:editId="49922214">
+              <wp:anchor distT="0" distB="0" distL="114300" distR="114300" simplePos="0" relativeHeight="251669504" behindDoc="0" locked="0" layoutInCell="1" allowOverlap="1" wp14:anchorId="09E293AA" wp14:editId="54479881">
                 <wp:simplePos x="0" y="0"/>
                 <wp:positionH relativeFrom="column">
                   <wp:posOffset>6081678</wp:posOffset>
@@ -431,7 +431,7 @@
         <mc:AlternateContent>
           <mc:Choice Requires="wps">
             <w:drawing>
-              <wp:anchor distT="0" distB="0" distL="114300" distR="114300" simplePos="0" relativeHeight="251665408" behindDoc="0" locked="0" layoutInCell="1" allowOverlap="1" wp14:anchorId="20D48332" wp14:editId="13B9CF3D">
+              <wp:anchor distT="0" distB="0" distL="114300" distR="114300" simplePos="0" relativeHeight="251665408" behindDoc="0" locked="0" layoutInCell="1" allowOverlap="1" wp14:anchorId="59B26C19" wp14:editId="2CE9CFC1">
                 <wp:simplePos x="0" y="0"/>
                 <wp:positionH relativeFrom="column">
                   <wp:posOffset>1497027</wp:posOffset>
@@ -515,7 +515,7 @@
         <mc:AlternateContent>
           <mc:Choice Requires="wps">
             <w:drawing>
-              <wp:anchor distT="0" distB="0" distL="114300" distR="114300" simplePos="0" relativeHeight="251675648" behindDoc="0" locked="0" layoutInCell="1" allowOverlap="1" wp14:anchorId="65A6C020" wp14:editId="49257D84">
+              <wp:anchor distT="0" distB="0" distL="114300" distR="114300" simplePos="0" relativeHeight="251675648" behindDoc="0" locked="0" layoutInCell="1" allowOverlap="1" wp14:anchorId="20D3DC55" wp14:editId="7AB86BB6">
                 <wp:simplePos x="0" y="0"/>
                 <wp:positionH relativeFrom="column">
                   <wp:posOffset>4848432</wp:posOffset>
@@ -674,16 +674,37 @@
           <w:sz w:val="14"/>
           <w:szCs w:val="14"/>
         </w:rPr>
-        <w:t>(all countries)</w:t>
-      </w:r>
-      <w:r>
-        <w:rPr>
-          <w:rFonts w:ascii="Arial" w:hAnsi="Arial" w:cs="Arial"/>
+        <w:t xml:space="preserve">(all </w:t>
+      </w:r>
+      <w:proofErr w:type="gramStart"/>
+      <w:r>
+        <w:rPr>
+          <w:rFonts w:ascii="Arial" w:hAnsi="Arial" w:cs="Arial"/>
+          <w:i/>
           <w:color w:val="7F7F7F" w:themeColor="text1" w:themeTint="80"/>
           <w:sz w:val="14"/>
           <w:szCs w:val="14"/>
         </w:rPr>
-        <w:t xml:space="preserve">                                          </w:t>
+        <w:t>countries)</w:t>
+      </w:r>
+      <w:r>
+        <w:rPr>
+          <w:rFonts w:ascii="Arial" w:hAnsi="Arial" w:cs="Arial"/>
+          <w:color w:val="7F7F7F" w:themeColor="text1" w:themeTint="80"/>
+          <w:sz w:val="14"/>
+          <w:szCs w:val="14"/>
+        </w:rPr>
+        <w:t xml:space="preserve">   </w:t>
+      </w:r>
+      <w:proofErr w:type="gramEnd"/>
+      <w:r>
+        <w:rPr>
+          <w:rFonts w:ascii="Arial" w:hAnsi="Arial" w:cs="Arial"/>
+          <w:color w:val="7F7F7F" w:themeColor="text1" w:themeTint="80"/>
+          <w:sz w:val="14"/>
+          <w:szCs w:val="14"/>
+        </w:rPr>
+        <w:t xml:space="preserve">                                       </w:t>
       </w:r>
       <w:r>
         <w:rPr>
@@ -738,7 +759,7 @@
           <w:sz w:val="14"/>
           <w:szCs w:val="14"/>
         </w:rPr>
-        <w:t xml:space="preserve"> </w:t>
+        <w:t xml:space="preserve">  </w:t>
       </w:r>
       <w:r>
         <w:rPr>
@@ -747,7 +768,7 @@
           <w:sz w:val="14"/>
           <w:szCs w:val="14"/>
         </w:rPr>
-        <w:t xml:space="preserve"> </w:t>
+        <w:tab/>
       </w:r>
       <w:r>
         <w:rPr>
@@ -761,29 +782,11 @@
       <w:r>
         <w:rPr>
           <w:rFonts w:ascii="Arial" w:hAnsi="Arial" w:cs="Arial"/>
-          <w:i/>
-          <w:sz w:val="14"/>
-          <w:szCs w:val="14"/>
-        </w:rPr>
-        <w:tab/>
-      </w:r>
-      <w:r>
-        <w:rPr>
-          <w:rFonts w:ascii="Arial" w:hAnsi="Arial" w:cs="Arial"/>
           <w:color w:val="FF0000"/>
           <w:sz w:val="14"/>
           <w:szCs w:val="14"/>
         </w:rPr>
-        <w:t>date</w:t>
-      </w:r>
-      <w:r>
-        <w:rPr>
-          <w:rFonts w:ascii="Arial" w:hAnsi="Arial" w:cs="Arial"/>
-          <w:color w:val="FF0000"/>
-          <w:sz w:val="14"/>
-          <w:szCs w:val="14"/>
-        </w:rPr>
-        <w:t xml:space="preserve"> range</w:t>
+        <w:t>date range</w:t>
       </w:r>
     </w:p>
     <w:p>
@@ -804,7 +807,7 @@
         <mc:AlternateContent>
           <mc:Choice Requires="wps">
             <w:drawing>
-              <wp:anchor distT="0" distB="0" distL="114300" distR="114300" simplePos="0" relativeHeight="251671552" behindDoc="0" locked="0" layoutInCell="1" allowOverlap="1" wp14:anchorId="3E86C821" wp14:editId="53B877B9">
+              <wp:anchor distT="0" distB="0" distL="114300" distR="114300" simplePos="0" relativeHeight="251671552" behindDoc="0" locked="0" layoutInCell="1" allowOverlap="1" wp14:anchorId="10092639" wp14:editId="4A0C0AFC">
                 <wp:simplePos x="0" y="0"/>
                 <wp:positionH relativeFrom="column">
                   <wp:posOffset>5384910</wp:posOffset>
@@ -899,7 +902,7 @@
         <mc:AlternateContent>
           <mc:Choice Requires="wps">
             <w:drawing>
-              <wp:anchor distT="0" distB="0" distL="114300" distR="114300" simplePos="0" relativeHeight="251659264" behindDoc="0" locked="0" layoutInCell="1" allowOverlap="1">
+              <wp:anchor distT="0" distB="0" distL="114300" distR="114300" simplePos="0" relativeHeight="251659264" behindDoc="0" locked="0" layoutInCell="1" allowOverlap="1" wp14:anchorId="4B0E3AD1" wp14:editId="7BF33286">
                 <wp:simplePos x="0" y="0"/>
                 <wp:positionH relativeFrom="column">
                   <wp:posOffset>144967</wp:posOffset>
@@ -971,7 +974,7 @@
           </mc:Fallback>
         </mc:AlternateContent>
       </w:r>
-      <w:hyperlink r:id="rId4" w:history="1">
+      <w:hyperlink r:id="rId5" w:history="1">
         <w:r>
           <w:rPr>
             <w:rStyle w:val="Hyperlink"/>
@@ -980,27 +983,7 @@
             <w:sz w:val="16"/>
             <w:szCs w:val="16"/>
           </w:rPr>
-          <w:t>http://api.worldbank.org/v2/country/all/indicator/NY.GDP.P</w:t>
-        </w:r>
-        <w:r>
-          <w:rPr>
-            <w:rStyle w:val="Hyperlink"/>
-            <w:rFonts w:ascii="Arial" w:hAnsi="Arial" w:cs="Arial"/>
-            <w:noProof/>
-            <w:sz w:val="16"/>
-            <w:szCs w:val="16"/>
-          </w:rPr>
-          <w:t>C</w:t>
-        </w:r>
-        <w:r>
-          <w:rPr>
-            <w:rStyle w:val="Hyperlink"/>
-            <w:rFonts w:ascii="Arial" w:hAnsi="Arial" w:cs="Arial"/>
-            <w:noProof/>
-            <w:sz w:val="16"/>
-            <w:szCs w:val="16"/>
-          </w:rPr>
-          <w:t>AP.CD;SL.UEM.TOTL.ZS;SP.POP.TOTL?source=2&amp;format=json&amp;date=2010:2019</w:t>
+          <w:t>http://api.worldbank.org/v2/country/all/indicator/NY.GDP.PCAP.CD;SL.UEM.TOTL.ZS;SP.POP.TOTL?source=2&amp;format=json&amp;date=2010:2019</w:t>
         </w:r>
       </w:hyperlink>
     </w:p>
@@ -1022,7 +1005,7 @@
         <mc:AlternateContent>
           <mc:Choice Requires="wps">
             <w:drawing>
-              <wp:anchor distT="0" distB="0" distL="114300" distR="114300" simplePos="0" relativeHeight="251663360" behindDoc="0" locked="0" layoutInCell="1" allowOverlap="1" wp14:anchorId="604D5C4B" wp14:editId="12DA9080">
+              <wp:anchor distT="0" distB="0" distL="114300" distR="114300" simplePos="0" relativeHeight="251663360" behindDoc="0" locked="0" layoutInCell="1" allowOverlap="1" wp14:anchorId="3BE62D46" wp14:editId="0863B42B">
                 <wp:simplePos x="0" y="0"/>
                 <wp:positionH relativeFrom="column">
                   <wp:posOffset>1173495</wp:posOffset>
@@ -1426,24 +1409,7 @@
           <w:szCs w:val="14"/>
         </w:rPr>
         <w:tab/>
-      </w:r>
-      <w:r>
-        <w:rPr>
-          <w:rFonts w:ascii="Arial" w:hAnsi="Arial" w:cs="Arial"/>
-          <w:color w:val="FFC000" w:themeColor="accent4"/>
-          <w:sz w:val="14"/>
-          <w:szCs w:val="14"/>
-        </w:rPr>
-        <w:t xml:space="preserve"> </w:t>
-      </w:r>
-      <w:r>
-        <w:rPr>
-          <w:rFonts w:ascii="Arial" w:hAnsi="Arial" w:cs="Arial"/>
-          <w:color w:val="FFC000" w:themeColor="accent4"/>
-          <w:sz w:val="14"/>
-          <w:szCs w:val="14"/>
-        </w:rPr>
-        <w:t xml:space="preserve">          </w:t>
+        <w:t xml:space="preserve">           </w:t>
       </w:r>
       <w:r>
         <w:rPr>
@@ -1542,8 +1508,6 @@
         </w:rPr>
         <w:t>We used Postman to check the validity of request. Please refer below for Postman result:</w:t>
       </w:r>
-      <w:bookmarkStart w:id="0" w:name="_GoBack"/>
-      <w:bookmarkEnd w:id="0"/>
     </w:p>
     <w:p>
       <w:pPr>
@@ -1573,7 +1537,7 @@
           <w:szCs w:val="20"/>
         </w:rPr>
         <w:drawing>
-          <wp:inline distT="0" distB="0" distL="0" distR="0">
+          <wp:inline distT="0" distB="0" distL="0" distR="0" wp14:anchorId="74039203" wp14:editId="4805665D">
             <wp:extent cx="5957470" cy="4190163"/>
             <wp:effectExtent l="0" t="0" r="0" b="1270"/>
             <wp:docPr id="1" name="Picture 1"/>
@@ -1588,7 +1552,7 @@
                     <pic:cNvPicPr/>
                   </pic:nvPicPr>
                   <pic:blipFill>
-                    <a:blip r:embed="rId5">
+                    <a:blip r:embed="rId6">
                       <a:extLst>
                         <a:ext uri="{28A0092B-C50C-407E-A947-70E740481C1C}">
                           <a14:useLocalDpi xmlns:a14="http://schemas.microsoft.com/office/drawing/2010/main" val="0"/>
@@ -1743,7 +1707,7 @@
           <w:szCs w:val="20"/>
         </w:rPr>
         <w:drawing>
-          <wp:inline distT="0" distB="0" distL="0" distR="0" wp14:anchorId="129513EB" wp14:editId="7C29EB9E">
+          <wp:inline distT="0" distB="0" distL="0" distR="0" wp14:anchorId="1234DF92" wp14:editId="11719917">
             <wp:extent cx="2143125" cy="1288804"/>
             <wp:effectExtent l="0" t="0" r="3175" b="0"/>
             <wp:docPr id="16" name="Picture 16"/>
@@ -1758,7 +1722,7 @@
                     <pic:cNvPicPr/>
                   </pic:nvPicPr>
                   <pic:blipFill>
-                    <a:blip r:embed="rId6">
+                    <a:blip r:embed="rId7">
                       <a:extLst>
                         <a:ext uri="{28A0092B-C50C-407E-A947-70E740481C1C}">
                           <a14:useLocalDpi xmlns:a14="http://schemas.microsoft.com/office/drawing/2010/main" val="0"/>
@@ -1869,86 +1833,531 @@
           <w:sz w:val="20"/>
           <w:szCs w:val="20"/>
         </w:rPr>
-        <w:t xml:space="preserve">, extracted values of indicators using JSON Path and converted JSON into table. We received data table, the next step was to clean that data. We filtered out </w:t>
-      </w:r>
-      <w:r>
-        <w:rPr>
-          <w:rFonts w:ascii="Arial" w:hAnsi="Arial" w:cs="Arial"/>
-          <w:color w:val="000000" w:themeColor="text1"/>
-          <w:sz w:val="20"/>
-          <w:szCs w:val="20"/>
-        </w:rPr>
-        <w:t xml:space="preserve">all rows with missing values and </w:t>
-      </w:r>
-      <w:r>
-        <w:rPr>
-          <w:rFonts w:ascii="Arial" w:hAnsi="Arial" w:cs="Arial"/>
-          <w:color w:val="000000" w:themeColor="text1"/>
-          <w:sz w:val="20"/>
-          <w:szCs w:val="20"/>
-        </w:rPr>
-        <w:t xml:space="preserve">unnecessary columns, remaining with country name, country code and indicators. </w:t>
-      </w:r>
-    </w:p>
-    <w:p>
-      <w:pPr>
-        <w:rPr>
-          <w:rFonts w:ascii="Arial" w:hAnsi="Arial" w:cs="Arial"/>
-          <w:color w:val="000000" w:themeColor="text1"/>
-          <w:sz w:val="20"/>
-          <w:szCs w:val="20"/>
-        </w:rPr>
-      </w:pPr>
-      <w:r>
-        <w:rPr>
-          <w:rFonts w:ascii="Arial" w:hAnsi="Arial" w:cs="Arial"/>
-          <w:noProof/>
-          <w:color w:val="000000" w:themeColor="text1"/>
-          <w:sz w:val="20"/>
-          <w:szCs w:val="20"/>
-        </w:rPr>
-        <w:drawing>
-          <wp:inline distT="0" distB="0" distL="0" distR="0">
-            <wp:extent cx="6541477" cy="1499662"/>
-            <wp:effectExtent l="0" t="0" r="0" b="0"/>
-            <wp:docPr id="7" name="Picture 7"/>
-            <wp:cNvGraphicFramePr>
-              <a:graphicFrameLocks xmlns:a="http://schemas.openxmlformats.org/drawingml/2006/main" noChangeAspect="1"/>
-            </wp:cNvGraphicFramePr>
-            <a:graphic xmlns:a="http://schemas.openxmlformats.org/drawingml/2006/main">
-              <a:graphicData uri="http://schemas.openxmlformats.org/drawingml/2006/picture">
-                <pic:pic xmlns:pic="http://schemas.openxmlformats.org/drawingml/2006/picture">
-                  <pic:nvPicPr>
-                    <pic:cNvPr id="7" name="Screen Shot 2021-11-13 at 22.00.17.png"/>
-                    <pic:cNvPicPr/>
-                  </pic:nvPicPr>
-                  <pic:blipFill>
-                    <a:blip r:embed="rId7">
-                      <a:extLst>
-                        <a:ext uri="{28A0092B-C50C-407E-A947-70E740481C1C}">
-                          <a14:useLocalDpi xmlns:a14="http://schemas.microsoft.com/office/drawing/2010/main" val="0"/>
-                        </a:ext>
-                      </a:extLst>
-                    </a:blip>
-                    <a:stretch>
-                      <a:fillRect/>
-                    </a:stretch>
-                  </pic:blipFill>
-                  <pic:spPr>
-                    <a:xfrm>
-                      <a:off x="0" y="0"/>
-                      <a:ext cx="6572866" cy="1506858"/>
-                    </a:xfrm>
-                    <a:prstGeom prst="rect">
-                      <a:avLst/>
-                    </a:prstGeom>
-                  </pic:spPr>
-                </pic:pic>
-              </a:graphicData>
-            </a:graphic>
-          </wp:inline>
-        </w:drawing>
-      </w:r>
+        <w:t xml:space="preserve">, extracted values of indicators using JSON Path and converted JSON into table. </w:t>
+      </w:r>
+      <w:r>
+        <w:rPr>
+          <w:rFonts w:ascii="Arial" w:hAnsi="Arial" w:cs="Arial"/>
+          <w:color w:val="000000" w:themeColor="text1"/>
+          <w:sz w:val="20"/>
+          <w:szCs w:val="20"/>
+        </w:rPr>
+        <w:t xml:space="preserve">We filtered out unnecessary </w:t>
+      </w:r>
+      <w:proofErr w:type="gramStart"/>
+      <w:r>
+        <w:rPr>
+          <w:rFonts w:ascii="Arial" w:hAnsi="Arial" w:cs="Arial"/>
+          <w:color w:val="000000" w:themeColor="text1"/>
+          <w:sz w:val="20"/>
+          <w:szCs w:val="20"/>
+        </w:rPr>
+        <w:t>columns</w:t>
+      </w:r>
+      <w:proofErr w:type="gramEnd"/>
+      <w:r>
+        <w:rPr>
+          <w:rFonts w:ascii="Arial" w:hAnsi="Arial" w:cs="Arial"/>
+          <w:color w:val="000000" w:themeColor="text1"/>
+          <w:sz w:val="20"/>
+          <w:szCs w:val="20"/>
+        </w:rPr>
+        <w:t xml:space="preserve"> so we have only Country Name, Country Code and data values</w:t>
+      </w:r>
+      <w:r>
+        <w:rPr>
+          <w:rFonts w:ascii="Arial" w:hAnsi="Arial" w:cs="Arial"/>
+          <w:color w:val="000000" w:themeColor="text1"/>
+          <w:sz w:val="20"/>
+          <w:szCs w:val="20"/>
+        </w:rPr>
+        <w:t>.</w:t>
+      </w:r>
+    </w:p>
+    <w:p>
+      <w:pPr>
+        <w:rPr>
+          <w:rFonts w:ascii="Arial" w:hAnsi="Arial" w:cs="Arial"/>
+          <w:color w:val="000000" w:themeColor="text1"/>
+          <w:sz w:val="20"/>
+          <w:szCs w:val="20"/>
+        </w:rPr>
+      </w:pPr>
+    </w:p>
+    <w:p>
+      <w:pPr>
+        <w:rPr>
+          <w:rFonts w:ascii="Arial" w:hAnsi="Arial" w:cs="Arial"/>
+          <w:color w:val="000000" w:themeColor="text1"/>
+          <w:sz w:val="20"/>
+          <w:szCs w:val="20"/>
+        </w:rPr>
+      </w:pPr>
+      <w:r>
+        <w:rPr>
+          <w:rFonts w:ascii="Arial" w:hAnsi="Arial" w:cs="Arial"/>
+          <w:color w:val="000000" w:themeColor="text1"/>
+          <w:sz w:val="20"/>
+          <w:szCs w:val="20"/>
+        </w:rPr>
+        <w:t xml:space="preserve">The table is in wide format so as a next step, we transformed it into long format using R Script. A necessary step for joining with suicide data since the latter is in long format. </w:t>
+      </w:r>
+    </w:p>
+    <w:p>
+      <w:pPr>
+        <w:rPr>
+          <w:rFonts w:ascii="Arial" w:hAnsi="Arial" w:cs="Arial"/>
+          <w:color w:val="000000" w:themeColor="text1"/>
+          <w:sz w:val="20"/>
+          <w:szCs w:val="20"/>
+        </w:rPr>
+      </w:pPr>
+    </w:p>
+    <w:p>
+      <w:pPr>
+        <w:rPr>
+          <w:rFonts w:ascii="Arial" w:hAnsi="Arial" w:cs="Arial"/>
+          <w:color w:val="000000" w:themeColor="text1"/>
+          <w:sz w:val="20"/>
+          <w:szCs w:val="20"/>
+        </w:rPr>
+      </w:pPr>
+      <w:r>
+        <w:rPr>
+          <w:rFonts w:ascii="Arial" w:hAnsi="Arial" w:cs="Arial"/>
+          <w:color w:val="000000" w:themeColor="text1"/>
+          <w:sz w:val="20"/>
+          <w:szCs w:val="20"/>
+        </w:rPr>
+        <w:t xml:space="preserve">SQL: </w:t>
+      </w:r>
+    </w:p>
+    <w:p>
+      <w:pPr>
+        <w:rPr>
+          <w:rFonts w:ascii="Arial" w:hAnsi="Arial" w:cs="Arial"/>
+          <w:color w:val="000000" w:themeColor="text1"/>
+          <w:sz w:val="20"/>
+          <w:szCs w:val="20"/>
+        </w:rPr>
+      </w:pPr>
+      <w:r>
+        <w:rPr>
+          <w:rFonts w:ascii="Arial" w:hAnsi="Arial" w:cs="Arial"/>
+          <w:color w:val="000000" w:themeColor="text1"/>
+          <w:sz w:val="20"/>
+          <w:szCs w:val="20"/>
+        </w:rPr>
+        <w:t xml:space="preserve">We used suicide data collected by WHO </w:t>
+      </w:r>
+      <w:hyperlink r:id="rId8" w:history="1">
+        <w:r>
+          <w:rPr>
+            <w:rStyle w:val="Hyperlink"/>
+            <w:rFonts w:ascii="Arial" w:hAnsi="Arial" w:cs="Arial"/>
+            <w:sz w:val="20"/>
+            <w:szCs w:val="20"/>
+          </w:rPr>
+          <w:t>https://www.who.int/data/gho/data/indicators/indicator-details/GHO/suicide-mortality-rate-(per-100-000-population)</w:t>
+        </w:r>
+      </w:hyperlink>
+      <w:r>
+        <w:rPr>
+          <w:rFonts w:ascii="Arial" w:hAnsi="Arial" w:cs="Arial"/>
+          <w:color w:val="000000" w:themeColor="text1"/>
+          <w:sz w:val="20"/>
+          <w:szCs w:val="20"/>
+        </w:rPr>
+        <w:t xml:space="preserve"> . Data was downloaded in .csv format then transformed into .</w:t>
+      </w:r>
+      <w:proofErr w:type="spellStart"/>
+      <w:r>
+        <w:rPr>
+          <w:rFonts w:ascii="Arial" w:hAnsi="Arial" w:cs="Arial"/>
+          <w:color w:val="000000" w:themeColor="text1"/>
+          <w:sz w:val="20"/>
+          <w:szCs w:val="20"/>
+        </w:rPr>
+        <w:t>sql</w:t>
+      </w:r>
+      <w:proofErr w:type="spellEnd"/>
+      <w:r>
+        <w:rPr>
+          <w:rFonts w:ascii="Arial" w:hAnsi="Arial" w:cs="Arial"/>
+          <w:color w:val="000000" w:themeColor="text1"/>
+          <w:sz w:val="20"/>
+          <w:szCs w:val="20"/>
+        </w:rPr>
+        <w:t xml:space="preserve"> so the project can be easily reproduced on any computer without being sabotaged by </w:t>
+      </w:r>
+      <w:r>
+        <w:rPr>
+          <w:rFonts w:ascii="Arial" w:hAnsi="Arial" w:cs="Arial"/>
+          <w:b/>
+          <w:bCs/>
+          <w:color w:val="000000" w:themeColor="text1"/>
+          <w:sz w:val="20"/>
+          <w:szCs w:val="20"/>
+        </w:rPr>
+        <w:t>secure</w:t>
+      </w:r>
+      <w:r>
+        <w:rPr>
+          <w:rFonts w:ascii="Arial" w:hAnsi="Arial" w:cs="Arial"/>
+          <w:color w:val="000000" w:themeColor="text1"/>
+          <w:sz w:val="20"/>
+          <w:szCs w:val="20"/>
+        </w:rPr>
+        <w:t>-</w:t>
+      </w:r>
+      <w:r>
+        <w:rPr>
+          <w:rFonts w:ascii="Arial" w:hAnsi="Arial" w:cs="Arial"/>
+          <w:b/>
+          <w:bCs/>
+          <w:color w:val="000000" w:themeColor="text1"/>
+          <w:sz w:val="20"/>
+          <w:szCs w:val="20"/>
+        </w:rPr>
+        <w:t>file</w:t>
+      </w:r>
+      <w:r>
+        <w:rPr>
+          <w:rFonts w:ascii="Arial" w:hAnsi="Arial" w:cs="Arial"/>
+          <w:color w:val="000000" w:themeColor="text1"/>
+          <w:sz w:val="20"/>
+          <w:szCs w:val="20"/>
+        </w:rPr>
+        <w:t>-</w:t>
+      </w:r>
+      <w:proofErr w:type="spellStart"/>
+      <w:r>
+        <w:rPr>
+          <w:rFonts w:ascii="Arial" w:hAnsi="Arial" w:cs="Arial"/>
+          <w:b/>
+          <w:bCs/>
+          <w:color w:val="000000" w:themeColor="text1"/>
+          <w:sz w:val="20"/>
+          <w:szCs w:val="20"/>
+        </w:rPr>
+        <w:t>priv</w:t>
+      </w:r>
+      <w:proofErr w:type="spellEnd"/>
+      <w:r>
+        <w:rPr>
+          <w:rFonts w:ascii="Arial" w:hAnsi="Arial" w:cs="Arial"/>
+          <w:color w:val="000000" w:themeColor="text1"/>
+          <w:sz w:val="20"/>
+          <w:szCs w:val="20"/>
+        </w:rPr>
+        <w:t xml:space="preserve"> issues. Unnecessary columns were dropped</w:t>
+      </w:r>
+      <w:r>
+        <w:rPr>
+          <w:rFonts w:ascii="Arial" w:hAnsi="Arial" w:cs="Arial"/>
+          <w:color w:val="000000" w:themeColor="text1"/>
+          <w:sz w:val="20"/>
+          <w:szCs w:val="20"/>
+        </w:rPr>
+        <w:t xml:space="preserve">, variables renamed in a meaningful name. The data cleaning process is executed in the </w:t>
+      </w:r>
+      <w:proofErr w:type="spellStart"/>
+      <w:r>
+        <w:rPr>
+          <w:rFonts w:ascii="Arial" w:hAnsi="Arial" w:cs="Arial"/>
+          <w:color w:val="000000" w:themeColor="text1"/>
+          <w:sz w:val="20"/>
+          <w:szCs w:val="20"/>
+        </w:rPr>
+        <w:t>Knime</w:t>
+      </w:r>
+      <w:proofErr w:type="spellEnd"/>
+      <w:r>
+        <w:rPr>
+          <w:rFonts w:ascii="Arial" w:hAnsi="Arial" w:cs="Arial"/>
+          <w:color w:val="000000" w:themeColor="text1"/>
+          <w:sz w:val="20"/>
+          <w:szCs w:val="20"/>
+        </w:rPr>
+        <w:t xml:space="preserve"> workflow, so this step is simply creating the database and the main table. </w:t>
+      </w:r>
+    </w:p>
+    <w:p>
+      <w:pPr>
+        <w:rPr>
+          <w:rFonts w:ascii="Arial" w:hAnsi="Arial" w:cs="Arial"/>
+          <w:color w:val="000000" w:themeColor="text1"/>
+          <w:sz w:val="20"/>
+          <w:szCs w:val="20"/>
+        </w:rPr>
+      </w:pPr>
+    </w:p>
+    <w:p>
+      <w:pPr>
+        <w:rPr>
+          <w:rFonts w:ascii="Arial" w:hAnsi="Arial" w:cs="Arial"/>
+          <w:color w:val="000000" w:themeColor="text1"/>
+          <w:sz w:val="20"/>
+          <w:szCs w:val="20"/>
+        </w:rPr>
+      </w:pPr>
+      <w:r>
+        <w:rPr>
+          <w:rFonts w:ascii="Arial" w:hAnsi="Arial" w:cs="Arial"/>
+          <w:color w:val="000000" w:themeColor="text1"/>
+          <w:sz w:val="20"/>
+          <w:szCs w:val="20"/>
+        </w:rPr>
+        <w:t xml:space="preserve">Please kindly change username and password according to local instances in the </w:t>
+      </w:r>
+      <w:proofErr w:type="spellStart"/>
+      <w:r>
+        <w:rPr>
+          <w:rFonts w:ascii="Arial" w:hAnsi="Arial" w:cs="Arial"/>
+          <w:color w:val="000000" w:themeColor="text1"/>
+          <w:sz w:val="20"/>
+          <w:szCs w:val="20"/>
+        </w:rPr>
+        <w:t>Knime</w:t>
+      </w:r>
+      <w:proofErr w:type="spellEnd"/>
+      <w:r>
+        <w:rPr>
+          <w:rFonts w:ascii="Arial" w:hAnsi="Arial" w:cs="Arial"/>
+          <w:color w:val="000000" w:themeColor="text1"/>
+          <w:sz w:val="20"/>
+          <w:szCs w:val="20"/>
+        </w:rPr>
+        <w:t xml:space="preserve"> Workflow after running the .</w:t>
+      </w:r>
+      <w:proofErr w:type="spellStart"/>
+      <w:r>
+        <w:rPr>
+          <w:rFonts w:ascii="Arial" w:hAnsi="Arial" w:cs="Arial"/>
+          <w:color w:val="000000" w:themeColor="text1"/>
+          <w:sz w:val="20"/>
+          <w:szCs w:val="20"/>
+        </w:rPr>
+        <w:t>sql</w:t>
+      </w:r>
+      <w:proofErr w:type="spellEnd"/>
+      <w:r>
+        <w:rPr>
+          <w:rFonts w:ascii="Arial" w:hAnsi="Arial" w:cs="Arial"/>
+          <w:color w:val="000000" w:themeColor="text1"/>
+          <w:sz w:val="20"/>
+          <w:szCs w:val="20"/>
+        </w:rPr>
+        <w:t xml:space="preserve"> script.</w:t>
+      </w:r>
+    </w:p>
+    <w:p>
+      <w:pPr>
+        <w:rPr>
+          <w:rFonts w:ascii="Arial" w:hAnsi="Arial" w:cs="Arial"/>
+          <w:color w:val="000000" w:themeColor="text1"/>
+          <w:sz w:val="20"/>
+          <w:szCs w:val="20"/>
+        </w:rPr>
+      </w:pPr>
+      <w:r>
+        <w:rPr>
+          <w:rFonts w:ascii="Arial" w:hAnsi="Arial" w:cs="Arial"/>
+          <w:color w:val="000000" w:themeColor="text1"/>
+          <w:sz w:val="20"/>
+          <w:szCs w:val="20"/>
+        </w:rPr>
+        <w:t xml:space="preserve">In </w:t>
+      </w:r>
+      <w:proofErr w:type="spellStart"/>
+      <w:r>
+        <w:rPr>
+          <w:rFonts w:ascii="Arial" w:hAnsi="Arial" w:cs="Arial"/>
+          <w:color w:val="000000" w:themeColor="text1"/>
+          <w:sz w:val="20"/>
+          <w:szCs w:val="20"/>
+        </w:rPr>
+        <w:t>Knime</w:t>
+      </w:r>
+      <w:proofErr w:type="spellEnd"/>
+      <w:r>
+        <w:rPr>
+          <w:rFonts w:ascii="Arial" w:hAnsi="Arial" w:cs="Arial"/>
+          <w:color w:val="000000" w:themeColor="text1"/>
+          <w:sz w:val="20"/>
+          <w:szCs w:val="20"/>
+        </w:rPr>
+        <w:t xml:space="preserve">, we first connect to the database then read the table. </w:t>
+      </w:r>
+    </w:p>
+    <w:p>
+      <w:pPr>
+        <w:rPr>
+          <w:rFonts w:ascii="Arial" w:hAnsi="Arial" w:cs="Arial"/>
+          <w:color w:val="000000" w:themeColor="text1"/>
+          <w:sz w:val="20"/>
+          <w:szCs w:val="20"/>
+        </w:rPr>
+      </w:pPr>
+    </w:p>
+    <w:p>
+      <w:pPr>
+        <w:rPr>
+          <w:rFonts w:ascii="Arial" w:hAnsi="Arial" w:cs="Arial"/>
+          <w:color w:val="000000" w:themeColor="text1"/>
+          <w:sz w:val="20"/>
+          <w:szCs w:val="20"/>
+        </w:rPr>
+      </w:pPr>
+      <w:r>
+        <w:rPr>
+          <w:rFonts w:ascii="Arial" w:hAnsi="Arial" w:cs="Arial"/>
+          <w:color w:val="000000" w:themeColor="text1"/>
+          <w:sz w:val="20"/>
+          <w:szCs w:val="20"/>
+        </w:rPr>
+        <w:t xml:space="preserve">Join and Data Cleaning: </w:t>
+      </w:r>
+    </w:p>
+    <w:p>
+      <w:pPr>
+        <w:rPr>
+          <w:rFonts w:ascii="Arial" w:hAnsi="Arial" w:cs="Arial"/>
+          <w:color w:val="000000" w:themeColor="text1"/>
+          <w:sz w:val="20"/>
+          <w:szCs w:val="20"/>
+        </w:rPr>
+      </w:pPr>
+      <w:r>
+        <w:rPr>
+          <w:rFonts w:ascii="Arial" w:hAnsi="Arial" w:cs="Arial"/>
+          <w:color w:val="000000" w:themeColor="text1"/>
+          <w:sz w:val="20"/>
+          <w:szCs w:val="20"/>
+        </w:rPr>
+        <w:t xml:space="preserve">Suicide and WDI data were joined with inner join by using year and country. The resulting table was subject to further cleaning: </w:t>
+      </w:r>
+    </w:p>
+    <w:p>
+      <w:pPr>
+        <w:pStyle w:val="ListParagraph"/>
+        <w:numPr>
+          <w:ilvl w:val="0"/>
+          <w:numId w:val="1"/>
+        </w:numPr>
+        <w:rPr>
+          <w:rFonts w:ascii="Arial" w:hAnsi="Arial" w:cs="Arial"/>
+          <w:color w:val="000000" w:themeColor="text1"/>
+          <w:sz w:val="20"/>
+          <w:szCs w:val="20"/>
+        </w:rPr>
+      </w:pPr>
+      <w:r>
+        <w:rPr>
+          <w:rFonts w:ascii="Arial" w:hAnsi="Arial" w:cs="Arial"/>
+          <w:color w:val="000000" w:themeColor="text1"/>
+          <w:sz w:val="20"/>
+          <w:szCs w:val="20"/>
+        </w:rPr>
+        <w:t>We dropped every row where suicide rate was missing. We also considered zero as missing value. Node used: Rule-based Row Filter</w:t>
+      </w:r>
+    </w:p>
+    <w:p>
+      <w:pPr>
+        <w:pStyle w:val="ListParagraph"/>
+        <w:numPr>
+          <w:ilvl w:val="0"/>
+          <w:numId w:val="1"/>
+        </w:numPr>
+        <w:rPr>
+          <w:rFonts w:ascii="Arial" w:hAnsi="Arial" w:cs="Arial"/>
+          <w:color w:val="000000" w:themeColor="text1"/>
+          <w:sz w:val="20"/>
+          <w:szCs w:val="20"/>
+        </w:rPr>
+      </w:pPr>
+      <w:r>
+        <w:rPr>
+          <w:rFonts w:ascii="Arial" w:hAnsi="Arial" w:cs="Arial"/>
+          <w:color w:val="000000" w:themeColor="text1"/>
+          <w:sz w:val="20"/>
+          <w:szCs w:val="20"/>
+        </w:rPr>
+        <w:t>In many cases where the suicide rate estimates were exact values, the lower and upper bound estimates were missing. We replaced the missing values with the exact values so the analysis can use both lower both upper bound estimates. Node used: Rule Engine</w:t>
+      </w:r>
+    </w:p>
+    <w:p>
+      <w:pPr>
+        <w:pStyle w:val="ListParagraph"/>
+        <w:numPr>
+          <w:ilvl w:val="0"/>
+          <w:numId w:val="1"/>
+        </w:numPr>
+        <w:rPr>
+          <w:rFonts w:ascii="Arial" w:hAnsi="Arial" w:cs="Arial"/>
+          <w:color w:val="000000" w:themeColor="text1"/>
+          <w:sz w:val="20"/>
+          <w:szCs w:val="20"/>
+        </w:rPr>
+      </w:pPr>
+      <w:r>
+        <w:rPr>
+          <w:rFonts w:ascii="Arial" w:hAnsi="Arial" w:cs="Arial"/>
+          <w:color w:val="000000" w:themeColor="text1"/>
+          <w:sz w:val="20"/>
+          <w:szCs w:val="20"/>
+        </w:rPr>
+        <w:t xml:space="preserve">Age group variable was messy, the Totals were as missing values, we imputed “Total” with Rule Engine Node. No data by age groups before 2019, therefore we filtered for Total only. </w:t>
+      </w:r>
+    </w:p>
+    <w:p>
+      <w:pPr>
+        <w:rPr>
+          <w:rFonts w:ascii="Arial" w:hAnsi="Arial" w:cs="Arial"/>
+          <w:color w:val="000000" w:themeColor="text1"/>
+          <w:sz w:val="20"/>
+          <w:szCs w:val="20"/>
+        </w:rPr>
+      </w:pPr>
+      <w:r>
+        <w:rPr>
+          <w:rFonts w:ascii="Arial" w:hAnsi="Arial" w:cs="Arial"/>
+          <w:color w:val="000000" w:themeColor="text1"/>
+          <w:sz w:val="20"/>
+          <w:szCs w:val="20"/>
+        </w:rPr>
+        <w:t xml:space="preserve">For the 2 main research questions, the process is split into 2. In one table we filtered out missing GDP per capita values. In the other table the missing unemployment data was filtered out so meaningful scatter plots </w:t>
+      </w:r>
+      <w:proofErr w:type="gramStart"/>
+      <w:r>
+        <w:rPr>
+          <w:rFonts w:ascii="Arial" w:hAnsi="Arial" w:cs="Arial"/>
+          <w:color w:val="000000" w:themeColor="text1"/>
+          <w:sz w:val="20"/>
+          <w:szCs w:val="20"/>
+        </w:rPr>
+        <w:t>an</w:t>
+      </w:r>
+      <w:proofErr w:type="gramEnd"/>
+      <w:r>
+        <w:rPr>
+          <w:rFonts w:ascii="Arial" w:hAnsi="Arial" w:cs="Arial"/>
+          <w:color w:val="000000" w:themeColor="text1"/>
+          <w:sz w:val="20"/>
+          <w:szCs w:val="20"/>
+        </w:rPr>
+        <w:t xml:space="preserve"> regressions can be constructed. </w:t>
+      </w:r>
+    </w:p>
+    <w:p>
+      <w:pPr>
+        <w:rPr>
+          <w:rFonts w:ascii="Arial" w:hAnsi="Arial" w:cs="Arial"/>
+          <w:color w:val="000000" w:themeColor="text1"/>
+          <w:sz w:val="20"/>
+          <w:szCs w:val="20"/>
+        </w:rPr>
+      </w:pPr>
     </w:p>
     <w:sectPr>
       <w:pgSz w:w="11900" w:h="16840"/>
@@ -1960,8 +2369,128 @@
 </w:document>
 </file>
 
+<file path=word/numbering.xml><?xml version="1.0" encoding="utf-8"?>
+<w:numbering xmlns:wpc="http://schemas.microsoft.com/office/word/2010/wordprocessingCanvas" xmlns:cx="http://schemas.microsoft.com/office/drawing/2014/chartex" xmlns:cx1="http://schemas.microsoft.com/office/drawing/2015/9/8/chartex" xmlns:cx2="http://schemas.microsoft.com/office/drawing/2015/10/21/chartex" xmlns:cx3="http://schemas.microsoft.com/office/drawing/2016/5/9/chartex" xmlns:cx4="http://schemas.microsoft.com/office/drawing/2016/5/10/chartex" xmlns:cx5="http://schemas.microsoft.com/office/drawing/2016/5/11/chartex" xmlns:cx6="http://schemas.microsoft.com/office/drawing/2016/5/12/chartex" xmlns:cx7="http://schemas.microsoft.com/office/drawing/2016/5/13/chartex" xmlns:cx8="http://schemas.microsoft.com/office/drawing/2016/5/14/chartex" xmlns:mc="http://schemas.openxmlformats.org/markup-compatibility/2006" xmlns:aink="http://schemas.microsoft.com/office/drawing/2016/ink" xmlns:am3d="http://schemas.microsoft.com/office/drawing/2017/model3d" xmlns:o="urn:schemas-microsoft-com:office:office" xmlns:r="http://schemas.openxmlformats.org/officeDocument/2006/relationships" xmlns:m="http://schemas.openxmlformats.org/officeDocument/2006/math" xmlns:v="urn:schemas-microsoft-com:vml" xmlns:wp14="http://schemas.microsoft.com/office/word/2010/wordprocessingDrawing" xmlns:wp="http://schemas.openxmlformats.org/drawingml/2006/wordprocessingDrawing" xmlns:w10="urn:schemas-microsoft-com:office:word" xmlns:w="http://schemas.openxmlformats.org/wordprocessingml/2006/main" xmlns:w14="http://schemas.microsoft.com/office/word/2010/wordml" xmlns:w15="http://schemas.microsoft.com/office/word/2012/wordml" xmlns:w16cex="http://schemas.microsoft.com/office/word/2018/wordml/cex" xmlns:w16cid="http://schemas.microsoft.com/office/word/2016/wordml/cid" xmlns:w16="http://schemas.microsoft.com/office/word/2018/wordml" xmlns:w16sdtdh="http://schemas.microsoft.com/office/word/2020/wordml/sdtdatahash" xmlns:w16se="http://schemas.microsoft.com/office/word/2015/wordml/symex" xmlns:wpg="http://schemas.microsoft.com/office/word/2010/wordprocessingGroup" xmlns:wpi="http://schemas.microsoft.com/office/word/2010/wordprocessingInk" xmlns:wne="http://schemas.microsoft.com/office/word/2006/wordml" xmlns:wps="http://schemas.microsoft.com/office/word/2010/wordprocessingShape" mc:Ignorable="w14 w15 w16se w16cid w16 w16cex w16sdtdh wp14">
+  <w:abstractNum w:abstractNumId="0" w15:restartNumberingAfterBreak="0">
+    <w:nsid w:val="2D7E7A8D"/>
+    <w:multiLevelType w:val="hybridMultilevel"/>
+    <w:tmpl w:val="93E07E74"/>
+    <w:lvl w:ilvl="0" w:tplc="BDFAD608">
+      <w:numFmt w:val="bullet"/>
+      <w:lvlText w:val="-"/>
+      <w:lvlJc w:val="left"/>
+      <w:pPr>
+        <w:ind w:left="720" w:hanging="360"/>
+      </w:pPr>
+      <w:rPr>
+        <w:rFonts w:ascii="Arial" w:eastAsiaTheme="minorHAnsi" w:hAnsi="Arial" w:cs="Arial" w:hint="default"/>
+      </w:rPr>
+    </w:lvl>
+    <w:lvl w:ilvl="1" w:tplc="08090003" w:tentative="1">
+      <w:start w:val="1"/>
+      <w:numFmt w:val="bullet"/>
+      <w:lvlText w:val="o"/>
+      <w:lvlJc w:val="left"/>
+      <w:pPr>
+        <w:ind w:left="1440" w:hanging="360"/>
+      </w:pPr>
+      <w:rPr>
+        <w:rFonts w:ascii="Courier New" w:hAnsi="Courier New" w:cs="Courier New" w:hint="default"/>
+      </w:rPr>
+    </w:lvl>
+    <w:lvl w:ilvl="2" w:tplc="08090005" w:tentative="1">
+      <w:start w:val="1"/>
+      <w:numFmt w:val="bullet"/>
+      <w:lvlText w:val=""/>
+      <w:lvlJc w:val="left"/>
+      <w:pPr>
+        <w:ind w:left="2160" w:hanging="360"/>
+      </w:pPr>
+      <w:rPr>
+        <w:rFonts w:ascii="Wingdings" w:hAnsi="Wingdings" w:hint="default"/>
+      </w:rPr>
+    </w:lvl>
+    <w:lvl w:ilvl="3" w:tplc="08090001" w:tentative="1">
+      <w:start w:val="1"/>
+      <w:numFmt w:val="bullet"/>
+      <w:lvlText w:val=""/>
+      <w:lvlJc w:val="left"/>
+      <w:pPr>
+        <w:ind w:left="2880" w:hanging="360"/>
+      </w:pPr>
+      <w:rPr>
+        <w:rFonts w:ascii="Symbol" w:hAnsi="Symbol" w:hint="default"/>
+      </w:rPr>
+    </w:lvl>
+    <w:lvl w:ilvl="4" w:tplc="08090003" w:tentative="1">
+      <w:start w:val="1"/>
+      <w:numFmt w:val="bullet"/>
+      <w:lvlText w:val="o"/>
+      <w:lvlJc w:val="left"/>
+      <w:pPr>
+        <w:ind w:left="3600" w:hanging="360"/>
+      </w:pPr>
+      <w:rPr>
+        <w:rFonts w:ascii="Courier New" w:hAnsi="Courier New" w:cs="Courier New" w:hint="default"/>
+      </w:rPr>
+    </w:lvl>
+    <w:lvl w:ilvl="5" w:tplc="08090005" w:tentative="1">
+      <w:start w:val="1"/>
+      <w:numFmt w:val="bullet"/>
+      <w:lvlText w:val=""/>
+      <w:lvlJc w:val="left"/>
+      <w:pPr>
+        <w:ind w:left="4320" w:hanging="360"/>
+      </w:pPr>
+      <w:rPr>
+        <w:rFonts w:ascii="Wingdings" w:hAnsi="Wingdings" w:hint="default"/>
+      </w:rPr>
+    </w:lvl>
+    <w:lvl w:ilvl="6" w:tplc="08090001" w:tentative="1">
+      <w:start w:val="1"/>
+      <w:numFmt w:val="bullet"/>
+      <w:lvlText w:val=""/>
+      <w:lvlJc w:val="left"/>
+      <w:pPr>
+        <w:ind w:left="5040" w:hanging="360"/>
+      </w:pPr>
+      <w:rPr>
+        <w:rFonts w:ascii="Symbol" w:hAnsi="Symbol" w:hint="default"/>
+      </w:rPr>
+    </w:lvl>
+    <w:lvl w:ilvl="7" w:tplc="08090003" w:tentative="1">
+      <w:start w:val="1"/>
+      <w:numFmt w:val="bullet"/>
+      <w:lvlText w:val="o"/>
+      <w:lvlJc w:val="left"/>
+      <w:pPr>
+        <w:ind w:left="5760" w:hanging="360"/>
+      </w:pPr>
+      <w:rPr>
+        <w:rFonts w:ascii="Courier New" w:hAnsi="Courier New" w:cs="Courier New" w:hint="default"/>
+      </w:rPr>
+    </w:lvl>
+    <w:lvl w:ilvl="8" w:tplc="08090005" w:tentative="1">
+      <w:start w:val="1"/>
+      <w:numFmt w:val="bullet"/>
+      <w:lvlText w:val=""/>
+      <w:lvlJc w:val="left"/>
+      <w:pPr>
+        <w:ind w:left="6480" w:hanging="360"/>
+      </w:pPr>
+      <w:rPr>
+        <w:rFonts w:ascii="Wingdings" w:hAnsi="Wingdings" w:hint="default"/>
+      </w:rPr>
+    </w:lvl>
+  </w:abstractNum>
+  <w:num w:numId="1">
+    <w:abstractNumId w:val="0"/>
+  </w:num>
+</w:numbering>
+</file>
+
 <file path=word/styles.xml><?xml version="1.0" encoding="utf-8"?>
-<w:styles xmlns:mc="http://schemas.openxmlformats.org/markup-compatibility/2006" xmlns:r="http://schemas.openxmlformats.org/officeDocument/2006/relationships" xmlns:w="http://schemas.openxmlformats.org/wordprocessingml/2006/main" xmlns:w14="http://schemas.microsoft.com/office/word/2010/wordml" xmlns:w15="http://schemas.microsoft.com/office/word/2012/wordml" xmlns:w16cid="http://schemas.microsoft.com/office/word/2016/wordml/cid" xmlns:w16se="http://schemas.microsoft.com/office/word/2015/wordml/symex" mc:Ignorable="w14 w15 w16se w16cid">
+<w:styles xmlns:mc="http://schemas.openxmlformats.org/markup-compatibility/2006" xmlns:r="http://schemas.openxmlformats.org/officeDocument/2006/relationships" xmlns:w="http://schemas.openxmlformats.org/wordprocessingml/2006/main" xmlns:w14="http://schemas.microsoft.com/office/word/2010/wordml" xmlns:w15="http://schemas.microsoft.com/office/word/2012/wordml" xmlns:w16cex="http://schemas.microsoft.com/office/word/2018/wordml/cex" xmlns:w16cid="http://schemas.microsoft.com/office/word/2016/wordml/cid" xmlns:w16="http://schemas.microsoft.com/office/word/2018/wordml" xmlns:w16sdtdh="http://schemas.microsoft.com/office/word/2020/wordml/sdtdatahash" xmlns:w16se="http://schemas.microsoft.com/office/word/2015/wordml/symex" mc:Ignorable="w14 w15 w16se w16cid w16 w16cex w16sdtdh">
   <w:docDefaults>
     <w:rPrDefault>
       <w:rPr>
@@ -1973,7 +2502,7 @@
     </w:rPrDefault>
     <w:pPrDefault/>
   </w:docDefaults>
-  <w:latentStyles w:defLockedState="0" w:defUIPriority="99" w:defSemiHidden="0" w:defUnhideWhenUsed="0" w:defQFormat="0" w:count="375">
+  <w:latentStyles w:defLockedState="0" w:defUIPriority="99" w:defSemiHidden="0" w:defUnhideWhenUsed="0" w:defQFormat="0" w:count="376">
     <w:lsdException w:name="Normal" w:uiPriority="0" w:qFormat="1"/>
     <w:lsdException w:name="heading 1" w:uiPriority="9" w:qFormat="1"/>
     <w:lsdException w:name="heading 2" w:semiHidden="1" w:uiPriority="9" w:unhideWhenUsed="1" w:qFormat="1"/>
@@ -2079,7 +2608,6 @@
     <w:lsdException w:name="HTML Sample" w:semiHidden="1" w:unhideWhenUsed="1"/>
     <w:lsdException w:name="HTML Typewriter" w:semiHidden="1" w:unhideWhenUsed="1"/>
     <w:lsdException w:name="HTML Variable" w:semiHidden="1" w:unhideWhenUsed="1"/>
-    <w:lsdException w:name="Normal Table" w:semiHidden="1" w:unhideWhenUsed="1"/>
     <w:lsdException w:name="annotation subject" w:semiHidden="1" w:unhideWhenUsed="1"/>
     <w:lsdException w:name="No List" w:semiHidden="1" w:unhideWhenUsed="1"/>
     <w:lsdException w:name="Outline List 1" w:semiHidden="1" w:unhideWhenUsed="1"/>
@@ -2126,10 +2654,8 @@
     <w:lsdException w:name="Table Subtle 2" w:semiHidden="1" w:unhideWhenUsed="1"/>
     <w:lsdException w:name="Table Web 1" w:semiHidden="1" w:unhideWhenUsed="1"/>
     <w:lsdException w:name="Table Web 2" w:semiHidden="1" w:unhideWhenUsed="1"/>
-    <w:lsdException w:name="Table Web 3" w:semiHidden="1" w:unhideWhenUsed="1"/>
     <w:lsdException w:name="Balloon Text" w:semiHidden="1" w:unhideWhenUsed="1"/>
     <w:lsdException w:name="Table Grid" w:uiPriority="39"/>
-    <w:lsdException w:name="Table Theme" w:semiHidden="1" w:unhideWhenUsed="1"/>
     <w:lsdException w:name="Placeholder Text" w:semiHidden="1"/>
     <w:lsdException w:name="No Spacing" w:uiPriority="1" w:qFormat="1"/>
     <w:lsdException w:name="Light Shading" w:uiPriority="60"/>
@@ -2349,6 +2875,7 @@
     <w:lsdException w:name="Smart Hyperlink" w:semiHidden="1" w:unhideWhenUsed="1"/>
     <w:lsdException w:name="Hashtag" w:semiHidden="1" w:unhideWhenUsed="1"/>
     <w:lsdException w:name="Unresolved Mention" w:semiHidden="1" w:unhideWhenUsed="1"/>
+    <w:lsdException w:name="Smart Link" w:semiHidden="1" w:unhideWhenUsed="1"/>
   </w:latentStyles>
   <w:style w:type="paragraph" w:default="1" w:styleId="Normal">
     <w:name w:val="Normal"/>
@@ -2414,6 +2941,17 @@
       <w:color w:val="954F72" w:themeColor="followedHyperlink"/>
       <w:u w:val="single"/>
     </w:rPr>
+  </w:style>
+  <w:style w:type="paragraph" w:styleId="ListParagraph">
+    <w:name w:val="List Paragraph"/>
+    <w:basedOn w:val="Normal"/>
+    <w:uiPriority w:val="34"/>
+    <w:qFormat/>
+    <w:rsid w:val="005A5848"/>
+    <w:pPr>
+      <w:ind w:left="720"/>
+      <w:contextualSpacing/>
+    </w:pPr>
   </w:style>
 </w:styles>
 </file>

</xml_diff>